<commit_message>
feat: finish hw1 report v1
</commit_message>
<xml_diff>
--- a/hw1/HW1_report_template.docx
+++ b/hw1/HW1_report_template.docx
@@ -29,19 +29,18 @@
           <w:rFonts w:ascii="Times New Roman" w:eastAsia="Times New Roman" w:hAnsi="Times New Roman" w:cs="Times New Roman"/>
           <w:sz w:val="24"/>
           <w:szCs w:val="24"/>
-          <w:u w:val="single"/>
-          <w:lang w:val="en-US"/>
-        </w:rPr>
-      </w:pPr>
-      <w:r>
-        <w:rPr>
-          <w:rFonts w:ascii="Times New Roman" w:eastAsia="Times New Roman" w:hAnsi="Times New Roman" w:cs="Times New Roman"/>
+          <w:lang w:val="en-US"/>
+        </w:rPr>
+      </w:pPr>
+      <w:r>
+        <w:rPr>
+          <w:rFonts w:ascii="Times New Roman" w:hAnsi="Times New Roman" w:cs="Times New Roman" w:hint="eastAsia"/>
           <w:sz w:val="28"/>
           <w:szCs w:val="28"/>
           <w:u w:val="single"/>
           <w:lang w:val="en-US"/>
         </w:rPr>
-        <w:t>your student ID</w:t>
+        <w:t>110550126</w:t>
       </w:r>
       <w:r>
         <w:rPr>
@@ -55,71 +54,13 @@
       </w:r>
       <w:r>
         <w:rPr>
-          <w:rFonts w:ascii="Times New Roman" w:eastAsia="Times New Roman" w:hAnsi="Times New Roman" w:cs="Times New Roman"/>
+          <w:rFonts w:ascii="Times New Roman" w:hAnsi="Times New Roman" w:cs="Times New Roman" w:hint="eastAsia"/>
           <w:sz w:val="28"/>
           <w:szCs w:val="28"/>
           <w:u w:val="single"/>
           <w:lang w:val="en-US"/>
         </w:rPr>
-        <w:t>your name</w:t>
-      </w:r>
-    </w:p>
-    <w:p>
-      <w:pPr>
-        <w:rPr>
-          <w:rFonts w:ascii="Times New Roman" w:eastAsia="Times New Roman" w:hAnsi="Times New Roman" w:cs="Times New Roman"/>
-          <w:sz w:val="24"/>
-          <w:szCs w:val="24"/>
-          <w:lang w:val="en-US"/>
-        </w:rPr>
-      </w:pPr>
-      <w:r>
-        <w:rPr>
-          <w:rFonts w:ascii="Times New Roman" w:eastAsia="Times New Roman" w:hAnsi="Times New Roman" w:cs="Times New Roman"/>
-          <w:sz w:val="24"/>
-          <w:szCs w:val="24"/>
-          <w:lang w:val="en-US"/>
-        </w:rPr>
-        <w:t xml:space="preserve">The screenshot and the figures we provided below are just examples. </w:t>
-      </w:r>
-      <w:r>
-        <w:rPr>
-          <w:rFonts w:ascii="Times New Roman" w:eastAsia="Times New Roman" w:hAnsi="Times New Roman" w:cs="Times New Roman"/>
-          <w:b/>
-          <w:color w:val="FF0000"/>
-          <w:sz w:val="24"/>
-          <w:szCs w:val="24"/>
-          <w:lang w:val="en-US"/>
-        </w:rPr>
-        <w:t>The results below are not guaranteed to be correct.</w:t>
-      </w:r>
-      <w:r>
-        <w:rPr>
-          <w:rFonts w:ascii="Times New Roman" w:eastAsia="Times New Roman" w:hAnsi="Times New Roman" w:cs="Times New Roman"/>
-          <w:sz w:val="24"/>
-          <w:szCs w:val="24"/>
-          <w:lang w:val="en-US"/>
-        </w:rPr>
-        <w:t xml:space="preserve">  Please make sure your answers are clear and readable, or no points will be given. Please also remember to convert it to a pdf file before submission. </w:t>
-      </w:r>
-      <w:r>
-        <w:rPr>
-          <w:rFonts w:ascii="Times New Roman" w:eastAsia="Times New Roman" w:hAnsi="Times New Roman" w:cs="Times New Roman"/>
-          <w:color w:val="FF0000"/>
-          <w:sz w:val="24"/>
-          <w:szCs w:val="24"/>
-          <w:lang w:val="en-US"/>
-        </w:rPr>
-        <w:t>You should use English to answer the questions.</w:t>
-      </w:r>
-      <w:r>
-        <w:rPr>
-          <w:rFonts w:ascii="Times New Roman" w:eastAsia="Times New Roman" w:hAnsi="Times New Roman" w:cs="Times New Roman"/>
-          <w:sz w:val="24"/>
-          <w:szCs w:val="24"/>
-          <w:lang w:val="en-US"/>
-        </w:rPr>
-        <w:t xml:space="preserve"> After reading this paragraph, you can delete this paragraph.</w:t>
+        <w:t>曾家祐</w:t>
       </w:r>
     </w:p>
     <w:p>
@@ -228,6 +169,7 @@
       <w:r>
         <w:rPr>
           <w:rFonts w:ascii="Times New Roman" w:eastAsia="Times New Roman" w:hAnsi="Times New Roman" w:cs="Times New Roman"/>
+          <w:noProof/>
           <w:sz w:val="24"/>
           <w:szCs w:val="24"/>
         </w:rPr>
@@ -247,7 +189,7 @@
                     <pic:cNvPicPr/>
                   </pic:nvPicPr>
                   <pic:blipFill rotWithShape="1">
-                    <a:blip r:embed="rId5"/>
+                    <a:blip r:embed="rId7"/>
                     <a:srcRect b="56706"/>
                     <a:stretch/>
                   </pic:blipFill>
@@ -341,6 +283,7 @@
       <w:r>
         <w:rPr>
           <w:rFonts w:ascii="Times New Roman" w:eastAsia="Times New Roman" w:hAnsi="Times New Roman" w:cs="Times New Roman"/>
+          <w:noProof/>
           <w:sz w:val="24"/>
           <w:szCs w:val="24"/>
         </w:rPr>
@@ -360,7 +303,7 @@
                     <pic:cNvPicPr/>
                   </pic:nvPicPr>
                   <pic:blipFill>
-                    <a:blip r:embed="rId6"/>
+                    <a:blip r:embed="rId8"/>
                     <a:stretch>
                       <a:fillRect/>
                     </a:stretch>
@@ -416,6 +359,7 @@
       <w:r>
         <w:rPr>
           <w:rFonts w:ascii="Times New Roman" w:eastAsia="Times New Roman" w:hAnsi="Times New Roman" w:cs="Times New Roman"/>
+          <w:noProof/>
           <w:sz w:val="24"/>
           <w:szCs w:val="24"/>
         </w:rPr>
@@ -435,7 +379,7 @@
                     <pic:cNvPicPr/>
                   </pic:nvPicPr>
                   <pic:blipFill rotWithShape="1">
-                    <a:blip r:embed="rId5"/>
+                    <a:blip r:embed="rId7"/>
                     <a:srcRect t="41412" b="17176"/>
                     <a:stretch/>
                   </pic:blipFill>
@@ -490,14 +434,15 @@
       <w:pPr>
         <w:ind w:left="720"/>
         <w:rPr>
-          <w:rFonts w:ascii="Times New Roman" w:hAnsi="Times New Roman" w:cs="Times New Roman" w:hint="eastAsia"/>
-          <w:sz w:val="24"/>
-          <w:szCs w:val="24"/>
-        </w:rPr>
-      </w:pPr>
-      <w:r>
-        <w:rPr>
-          <w:rFonts w:ascii="Times New Roman" w:hAnsi="Times New Roman" w:cs="Times New Roman"/>
+          <w:rFonts w:ascii="Times New Roman" w:hAnsi="Times New Roman" w:cs="Times New Roman"/>
+          <w:sz w:val="24"/>
+          <w:szCs w:val="24"/>
+        </w:rPr>
+      </w:pPr>
+      <w:r>
+        <w:rPr>
+          <w:rFonts w:ascii="Times New Roman" w:hAnsi="Times New Roman" w:cs="Times New Roman"/>
+          <w:noProof/>
           <w:sz w:val="24"/>
           <w:szCs w:val="24"/>
         </w:rPr>
@@ -517,7 +462,7 @@
                     <pic:cNvPicPr/>
                   </pic:nvPicPr>
                   <pic:blipFill>
-                    <a:blip r:embed="rId7"/>
+                    <a:blip r:embed="rId9"/>
                     <a:stretch>
                       <a:fillRect/>
                     </a:stretch>
@@ -558,7 +503,6 @@
           <w:szCs w:val="24"/>
           <w:lang w:val="en-US"/>
         </w:rPr>
-        <w:lastRenderedPageBreak/>
         <w:t>(20%) Show your error rate between your closed-form solution and the gradient descent solution.</w:t>
       </w:r>
     </w:p>
@@ -574,6 +518,7 @@
       <w:r>
         <w:rPr>
           <w:rFonts w:ascii="Times New Roman" w:eastAsia="Times New Roman" w:hAnsi="Times New Roman" w:cs="Times New Roman"/>
+          <w:noProof/>
           <w:sz w:val="24"/>
           <w:szCs w:val="24"/>
         </w:rPr>
@@ -593,7 +538,7 @@
                     <pic:cNvPicPr/>
                   </pic:nvPicPr>
                   <pic:blipFill rotWithShape="1">
-                    <a:blip r:embed="rId5"/>
+                    <a:blip r:embed="rId7"/>
                     <a:srcRect l="-270" t="80996" r="270" b="-1039"/>
                     <a:stretch/>
                   </pic:blipFill>
@@ -702,12 +647,23 @@
       <w:pPr>
         <w:ind w:left="720"/>
         <w:rPr>
+          <w:rFonts w:ascii="Times New Roman" w:hAnsi="Times New Roman" w:cs="Times New Roman"/>
+          <w:color w:val="666666"/>
+          <w:sz w:val="24"/>
+          <w:szCs w:val="24"/>
+          <w:lang w:val="en-US"/>
+        </w:rPr>
+      </w:pPr>
+      <w:r>
+        <w:rPr>
           <w:rFonts w:ascii="Times New Roman" w:hAnsi="Times New Roman" w:cs="Times New Roman" w:hint="eastAsia"/>
-          <w:sz w:val="24"/>
-          <w:szCs w:val="24"/>
-          <w:lang w:val="en-US"/>
-        </w:rPr>
-      </w:pPr>
+          <w:color w:val="666666"/>
+          <w:sz w:val="24"/>
+          <w:szCs w:val="24"/>
+          <w:lang w:val="en-US"/>
+        </w:rPr>
+        <w:t>In gradient descent</w:t>
+      </w:r>
       <w:r>
         <w:rPr>
           <w:rFonts w:ascii="Times New Roman" w:hAnsi="Times New Roman" w:cs="Times New Roman" w:hint="eastAsia"/>
@@ -716,28 +672,391 @@
           <w:szCs w:val="24"/>
           <w:lang w:val="en-US"/>
         </w:rPr>
-        <w:t xml:space="preserve">In gradient descent every epoch </w:t>
-      </w:r>
-    </w:p>
-    <w:p>
-      <w:pPr>
-        <w:rPr>
-          <w:rFonts w:ascii="Times New Roman" w:eastAsia="Times New Roman" w:hAnsi="Times New Roman" w:cs="Times New Roman"/>
-          <w:sz w:val="24"/>
-          <w:szCs w:val="24"/>
-          <w:lang w:val="en-US"/>
-        </w:rPr>
-      </w:pPr>
-    </w:p>
-    <w:p>
-      <w:pPr>
-        <w:rPr>
-          <w:rFonts w:ascii="Times New Roman" w:eastAsia="Times New Roman" w:hAnsi="Times New Roman" w:cs="Times New Roman"/>
-          <w:sz w:val="24"/>
-          <w:szCs w:val="24"/>
-          <w:lang w:val="en-US"/>
-        </w:rPr>
-      </w:pPr>
+        <w:t>,</w:t>
+      </w:r>
+      <w:r>
+        <w:rPr>
+          <w:rFonts w:ascii="Times New Roman" w:hAnsi="Times New Roman" w:cs="Times New Roman" w:hint="eastAsia"/>
+          <w:color w:val="666666"/>
+          <w:sz w:val="24"/>
+          <w:szCs w:val="24"/>
+          <w:lang w:val="en-US"/>
+        </w:rPr>
+        <w:t xml:space="preserve"> every epoch </w:t>
+      </w:r>
+      <w:r>
+        <w:rPr>
+          <w:rFonts w:ascii="Times New Roman" w:hAnsi="Times New Roman" w:cs="Times New Roman" w:hint="eastAsia"/>
+          <w:color w:val="666666"/>
+          <w:sz w:val="24"/>
+          <w:szCs w:val="24"/>
+          <w:lang w:val="en-US"/>
+        </w:rPr>
+        <w:t>we get an direction to update the weights and and the learning rate impact the how much we update along this direction. (if visualize in hyperplane)</w:t>
+      </w:r>
+    </w:p>
+    <w:p>
+      <w:pPr>
+        <w:rPr>
+          <w:rFonts w:ascii="Times New Roman" w:hAnsi="Times New Roman" w:cs="Times New Roman"/>
+          <w:color w:val="666666"/>
+          <w:sz w:val="24"/>
+          <w:szCs w:val="24"/>
+          <w:lang w:val="en-US"/>
+        </w:rPr>
+      </w:pPr>
+      <w:r>
+        <w:rPr>
+          <w:rFonts w:ascii="Times New Roman" w:hAnsi="Times New Roman" w:cs="Times New Roman"/>
+          <w:color w:val="666666"/>
+          <w:sz w:val="24"/>
+          <w:szCs w:val="24"/>
+          <w:lang w:val="en-US"/>
+        </w:rPr>
+        <w:tab/>
+      </w:r>
+    </w:p>
+    <w:tbl>
+      <w:tblPr>
+        <w:tblStyle w:val="TableGrid"/>
+        <w:tblW w:w="0" w:type="auto"/>
+        <w:tblLook w:val="04A0" w:firstRow="1" w:lastRow="0" w:firstColumn="1" w:lastColumn="0" w:noHBand="0" w:noVBand="1"/>
+      </w:tblPr>
+      <w:tblGrid>
+        <w:gridCol w:w="2244"/>
+        <w:gridCol w:w="2258"/>
+        <w:gridCol w:w="2273"/>
+        <w:gridCol w:w="2244"/>
+      </w:tblGrid>
+      <w:tr>
+        <w:tc>
+          <w:tcPr>
+            <w:tcW w:w="2244" w:type="dxa"/>
+          </w:tcPr>
+          <w:p>
+            <w:pPr>
+              <w:rPr>
+                <w:rFonts w:ascii="Times New Roman" w:hAnsi="Times New Roman" w:cs="Times New Roman"/>
+                <w:color w:val="666666"/>
+                <w:sz w:val="24"/>
+                <w:szCs w:val="24"/>
+                <w:lang w:val="en-US"/>
+              </w:rPr>
+            </w:pPr>
+          </w:p>
+        </w:tc>
+        <w:tc>
+          <w:tcPr>
+            <w:tcW w:w="2258" w:type="dxa"/>
+          </w:tcPr>
+          <w:p>
+            <w:pPr>
+              <w:rPr>
+                <w:rFonts w:ascii="Times New Roman" w:hAnsi="Times New Roman" w:cs="Times New Roman"/>
+                <w:color w:val="666666"/>
+                <w:sz w:val="24"/>
+                <w:szCs w:val="24"/>
+                <w:lang w:val="en-US"/>
+              </w:rPr>
+            </w:pPr>
+            <w:r>
+              <w:rPr>
+                <w:rFonts w:ascii="Times New Roman" w:hAnsi="Times New Roman" w:cs="Times New Roman" w:hint="eastAsia"/>
+                <w:color w:val="666666"/>
+                <w:sz w:val="24"/>
+                <w:szCs w:val="24"/>
+                <w:lang w:val="en-US"/>
+              </w:rPr>
+              <w:t xml:space="preserve">  high learning rate </w:t>
+            </w:r>
+          </w:p>
+        </w:tc>
+        <w:tc>
+          <w:tcPr>
+            <w:tcW w:w="2273" w:type="dxa"/>
+          </w:tcPr>
+          <w:p>
+            <w:pPr>
+              <w:rPr>
+                <w:rFonts w:ascii="Times New Roman" w:hAnsi="Times New Roman" w:cs="Times New Roman"/>
+                <w:color w:val="666666"/>
+                <w:sz w:val="24"/>
+                <w:szCs w:val="24"/>
+                <w:lang w:val="en-US"/>
+              </w:rPr>
+            </w:pPr>
+            <w:r>
+              <w:rPr>
+                <w:rFonts w:ascii="Times New Roman" w:hAnsi="Times New Roman" w:cs="Times New Roman" w:hint="eastAsia"/>
+                <w:color w:val="666666"/>
+                <w:sz w:val="24"/>
+                <w:szCs w:val="24"/>
+                <w:lang w:val="en-US"/>
+              </w:rPr>
+              <w:t xml:space="preserve"> good training rate</w:t>
+            </w:r>
+          </w:p>
+        </w:tc>
+        <w:tc>
+          <w:tcPr>
+            <w:tcW w:w="2244" w:type="dxa"/>
+          </w:tcPr>
+          <w:p>
+            <w:pPr>
+              <w:rPr>
+                <w:rFonts w:ascii="Times New Roman" w:hAnsi="Times New Roman" w:cs="Times New Roman"/>
+                <w:color w:val="666666"/>
+                <w:sz w:val="24"/>
+                <w:szCs w:val="24"/>
+                <w:lang w:val="en-US"/>
+              </w:rPr>
+            </w:pPr>
+            <w:r>
+              <w:rPr>
+                <w:rFonts w:ascii="Times New Roman" w:hAnsi="Times New Roman" w:cs="Times New Roman" w:hint="eastAsia"/>
+                <w:color w:val="666666"/>
+                <w:sz w:val="24"/>
+                <w:szCs w:val="24"/>
+                <w:lang w:val="en-US"/>
+              </w:rPr>
+              <w:t>low learning rate</w:t>
+            </w:r>
+          </w:p>
+        </w:tc>
+      </w:tr>
+      <w:tr>
+        <w:tc>
+          <w:tcPr>
+            <w:tcW w:w="2244" w:type="dxa"/>
+          </w:tcPr>
+          <w:p>
+            <w:pPr>
+              <w:rPr>
+                <w:rFonts w:ascii="Times New Roman" w:hAnsi="Times New Roman" w:cs="Times New Roman"/>
+                <w:color w:val="666666"/>
+                <w:sz w:val="24"/>
+                <w:szCs w:val="24"/>
+                <w:lang w:val="en-US"/>
+              </w:rPr>
+            </w:pPr>
+            <w:r>
+              <w:rPr>
+                <w:rFonts w:ascii="Times New Roman" w:hAnsi="Times New Roman" w:cs="Times New Roman" w:hint="eastAsia"/>
+                <w:color w:val="666666"/>
+                <w:sz w:val="24"/>
+                <w:szCs w:val="24"/>
+                <w:lang w:val="en-US"/>
+              </w:rPr>
+              <w:t xml:space="preserve">training time </w:t>
+            </w:r>
+          </w:p>
+        </w:tc>
+        <w:tc>
+          <w:tcPr>
+            <w:tcW w:w="2258" w:type="dxa"/>
+          </w:tcPr>
+          <w:p>
+            <w:pPr>
+              <w:rPr>
+                <w:rFonts w:ascii="Times New Roman" w:hAnsi="Times New Roman" w:cs="Times New Roman"/>
+                <w:color w:val="666666"/>
+                <w:sz w:val="24"/>
+                <w:szCs w:val="24"/>
+                <w:lang w:val="en-US"/>
+              </w:rPr>
+            </w:pPr>
+            <w:r>
+              <w:rPr>
+                <w:rFonts w:ascii="Times New Roman" w:hAnsi="Times New Roman" w:cs="Times New Roman" w:hint="eastAsia"/>
+                <w:color w:val="666666"/>
+                <w:sz w:val="24"/>
+                <w:szCs w:val="24"/>
+                <w:lang w:val="en-US"/>
+              </w:rPr>
+              <w:t xml:space="preserve">updated fast, so need not much time(epochs) to train </w:t>
+            </w:r>
+          </w:p>
+        </w:tc>
+        <w:tc>
+          <w:tcPr>
+            <w:tcW w:w="2273" w:type="dxa"/>
+          </w:tcPr>
+          <w:p>
+            <w:pPr>
+              <w:rPr>
+                <w:rFonts w:ascii="Times New Roman" w:hAnsi="Times New Roman" w:cs="Times New Roman"/>
+                <w:color w:val="666666"/>
+                <w:sz w:val="24"/>
+                <w:szCs w:val="24"/>
+                <w:lang w:val="en-US"/>
+              </w:rPr>
+            </w:pPr>
+            <w:r>
+              <w:rPr>
+                <w:rFonts w:ascii="Times New Roman" w:hAnsi="Times New Roman" w:cs="Times New Roman" w:hint="eastAsia"/>
+                <w:color w:val="666666"/>
+                <w:sz w:val="24"/>
+                <w:szCs w:val="24"/>
+                <w:lang w:val="en-US"/>
+              </w:rPr>
+              <w:t>moderate</w:t>
+            </w:r>
+          </w:p>
+        </w:tc>
+        <w:tc>
+          <w:tcPr>
+            <w:tcW w:w="2244" w:type="dxa"/>
+          </w:tcPr>
+          <w:p>
+            <w:pPr>
+              <w:rPr>
+                <w:rFonts w:ascii="Times New Roman" w:hAnsi="Times New Roman" w:cs="Times New Roman"/>
+                <w:color w:val="666666"/>
+                <w:sz w:val="24"/>
+                <w:szCs w:val="24"/>
+                <w:lang w:val="en-US"/>
+              </w:rPr>
+            </w:pPr>
+            <w:r>
+              <w:rPr>
+                <w:rFonts w:ascii="Times New Roman" w:hAnsi="Times New Roman" w:cs="Times New Roman" w:hint="eastAsia"/>
+                <w:color w:val="666666"/>
+                <w:sz w:val="24"/>
+                <w:szCs w:val="24"/>
+                <w:lang w:val="en-US"/>
+              </w:rPr>
+              <w:t>updated slowly so need more time(epoch) to train</w:t>
+            </w:r>
+          </w:p>
+        </w:tc>
+      </w:tr>
+      <w:tr>
+        <w:tc>
+          <w:tcPr>
+            <w:tcW w:w="2244" w:type="dxa"/>
+          </w:tcPr>
+          <w:p>
+            <w:pPr>
+              <w:rPr>
+                <w:rFonts w:ascii="Times New Roman" w:hAnsi="Times New Roman" w:cs="Times New Roman"/>
+                <w:color w:val="666666"/>
+                <w:sz w:val="24"/>
+                <w:szCs w:val="24"/>
+                <w:lang w:val="en-US"/>
+              </w:rPr>
+            </w:pPr>
+            <w:r>
+              <w:rPr>
+                <w:rFonts w:ascii="Times New Roman" w:hAnsi="Times New Roman" w:cs="Times New Roman" w:hint="eastAsia"/>
+                <w:color w:val="666666"/>
+                <w:sz w:val="24"/>
+                <w:szCs w:val="24"/>
+                <w:lang w:val="en-US"/>
+              </w:rPr>
+              <w:t>accuracy</w:t>
+            </w:r>
+          </w:p>
+        </w:tc>
+        <w:tc>
+          <w:tcPr>
+            <w:tcW w:w="2258" w:type="dxa"/>
+          </w:tcPr>
+          <w:p>
+            <w:pPr>
+              <w:rPr>
+                <w:rFonts w:ascii="Times New Roman" w:hAnsi="Times New Roman" w:cs="Times New Roman"/>
+                <w:color w:val="666666"/>
+                <w:sz w:val="24"/>
+                <w:szCs w:val="24"/>
+                <w:lang w:val="en-US"/>
+              </w:rPr>
+            </w:pPr>
+            <w:r>
+              <w:rPr>
+                <w:rFonts w:ascii="Times New Roman" w:hAnsi="Times New Roman" w:cs="Times New Roman" w:hint="eastAsia"/>
+                <w:color w:val="666666"/>
+                <w:sz w:val="24"/>
+                <w:szCs w:val="24"/>
+                <w:lang w:val="en-US"/>
+              </w:rPr>
+              <w:t>may not be reach the best answer (might noe converge or might deverge)</w:t>
+            </w:r>
+          </w:p>
+        </w:tc>
+        <w:tc>
+          <w:tcPr>
+            <w:tcW w:w="2273" w:type="dxa"/>
+          </w:tcPr>
+          <w:p>
+            <w:pPr>
+              <w:rPr>
+                <w:rFonts w:ascii="Times New Roman" w:hAnsi="Times New Roman" w:cs="Times New Roman"/>
+                <w:color w:val="666666"/>
+                <w:sz w:val="24"/>
+                <w:szCs w:val="24"/>
+                <w:lang w:val="en-US"/>
+              </w:rPr>
+            </w:pPr>
+            <w:r>
+              <w:rPr>
+                <w:rFonts w:ascii="Times New Roman" w:hAnsi="Times New Roman" w:cs="Times New Roman" w:hint="eastAsia"/>
+                <w:color w:val="666666"/>
+                <w:sz w:val="24"/>
+                <w:szCs w:val="24"/>
+                <w:lang w:val="en-US"/>
+              </w:rPr>
+              <w:t>good accuracy</w:t>
+            </w:r>
+          </w:p>
+        </w:tc>
+        <w:tc>
+          <w:tcPr>
+            <w:tcW w:w="2244" w:type="dxa"/>
+          </w:tcPr>
+          <w:p>
+            <w:pPr>
+              <w:rPr>
+                <w:rFonts w:ascii="Times New Roman" w:hAnsi="Times New Roman" w:cs="Times New Roman"/>
+                <w:color w:val="666666"/>
+                <w:sz w:val="24"/>
+                <w:szCs w:val="24"/>
+                <w:lang w:val="en-US"/>
+              </w:rPr>
+            </w:pPr>
+            <w:r>
+              <w:rPr>
+                <w:rFonts w:ascii="Times New Roman" w:hAnsi="Times New Roman" w:cs="Times New Roman" w:hint="eastAsia"/>
+                <w:color w:val="666666"/>
+                <w:sz w:val="24"/>
+                <w:szCs w:val="24"/>
+                <w:lang w:val="en-US"/>
+              </w:rPr>
+              <w:t xml:space="preserve">may converge  to  a local minimun error but not the best answer, </w:t>
+            </w:r>
+          </w:p>
+        </w:tc>
+      </w:tr>
+    </w:tbl>
+    <w:p>
+      <w:pPr>
+        <w:rPr>
+          <w:rFonts w:ascii="Times New Roman" w:hAnsi="Times New Roman" w:cs="Times New Roman"/>
+          <w:color w:val="666666"/>
+          <w:sz w:val="24"/>
+          <w:szCs w:val="24"/>
+          <w:lang w:val="en-US"/>
+        </w:rPr>
+      </w:pPr>
+      <w:r>
+        <w:rPr>
+          <w:rFonts w:ascii="Times New Roman" w:hAnsi="Times New Roman" w:cs="Times New Roman"/>
+          <w:color w:val="666666"/>
+          <w:sz w:val="24"/>
+          <w:szCs w:val="24"/>
+          <w:lang w:val="en-US"/>
+        </w:rPr>
+        <w:tab/>
+      </w:r>
     </w:p>
     <w:p>
       <w:pPr>
@@ -787,65 +1106,218 @@
       <w:pPr>
         <w:ind w:left="720"/>
         <w:rPr>
-          <w:rFonts w:ascii="Times New Roman" w:eastAsia="Times New Roman" w:hAnsi="Times New Roman" w:cs="Times New Roman"/>
-          <w:sz w:val="24"/>
-          <w:szCs w:val="24"/>
-          <w:lang w:val="en-US"/>
-        </w:rPr>
-      </w:pPr>
-      <w:r>
-        <w:rPr>
-          <w:rFonts w:ascii="Times New Roman" w:eastAsia="Times New Roman" w:hAnsi="Times New Roman" w:cs="Times New Roman"/>
-          <w:color w:val="666666"/>
-          <w:sz w:val="24"/>
-          <w:szCs w:val="24"/>
-          <w:lang w:val="en-US"/>
-        </w:rPr>
-        <w:t>Write or type your answer here.</w:t>
-      </w:r>
-    </w:p>
-    <w:p>
-      <w:pPr>
-        <w:rPr>
-          <w:rFonts w:ascii="Times New Roman" w:eastAsia="Times New Roman" w:hAnsi="Times New Roman" w:cs="Times New Roman"/>
-          <w:sz w:val="24"/>
-          <w:szCs w:val="24"/>
-          <w:lang w:val="en-US"/>
-        </w:rPr>
-      </w:pPr>
-    </w:p>
-    <w:p>
-      <w:pPr>
-        <w:rPr>
-          <w:rFonts w:ascii="Times New Roman" w:eastAsia="Times New Roman" w:hAnsi="Times New Roman" w:cs="Times New Roman"/>
-          <w:sz w:val="24"/>
-          <w:szCs w:val="24"/>
-          <w:lang w:val="en-US"/>
-        </w:rPr>
-      </w:pPr>
-    </w:p>
-    <w:p>
-      <w:pPr>
-        <w:rPr>
-          <w:rFonts w:ascii="Times New Roman" w:eastAsia="Times New Roman" w:hAnsi="Times New Roman" w:cs="Times New Roman"/>
-          <w:sz w:val="24"/>
-          <w:szCs w:val="24"/>
-          <w:lang w:val="en-US"/>
-        </w:rPr>
-      </w:pPr>
-    </w:p>
-    <w:p>
-      <w:pPr>
-        <w:rPr>
-          <w:rFonts w:ascii="Times New Roman" w:eastAsia="Times New Roman" w:hAnsi="Times New Roman" w:cs="Times New Roman"/>
-          <w:sz w:val="24"/>
-          <w:szCs w:val="24"/>
-          <w:lang w:val="en-US"/>
-        </w:rPr>
-      </w:pPr>
-    </w:p>
-    <w:p>
-      <w:pPr>
+          <w:rFonts w:ascii="Times New Roman" w:hAnsi="Times New Roman" w:cs="Times New Roman"/>
+          <w:color w:val="666666"/>
+          <w:sz w:val="24"/>
+          <w:szCs w:val="24"/>
+          <w:lang w:val="en-US"/>
+        </w:rPr>
+      </w:pPr>
+      <w:r>
+        <w:rPr>
+          <w:rFonts w:ascii="Times New Roman" w:hAnsi="Times New Roman" w:cs="Times New Roman" w:hint="eastAsia"/>
+          <w:color w:val="666666"/>
+          <w:sz w:val="24"/>
+          <w:szCs w:val="24"/>
+          <w:lang w:val="en-US"/>
+        </w:rPr>
+        <w:t>1.  High learning rate:</w:t>
+      </w:r>
+    </w:p>
+    <w:p>
+      <w:pPr>
+        <w:ind w:left="720"/>
+        <w:rPr>
+          <w:rFonts w:ascii="Times New Roman" w:hAnsi="Times New Roman" w:cs="Times New Roman"/>
+          <w:color w:val="666666"/>
+          <w:sz w:val="24"/>
+          <w:szCs w:val="24"/>
+          <w:lang w:val="en-US"/>
+        </w:rPr>
+      </w:pPr>
+      <w:r>
+        <w:rPr>
+          <w:rFonts w:ascii="Times New Roman" w:hAnsi="Times New Roman" w:cs="Times New Roman"/>
+          <w:color w:val="666666"/>
+          <w:sz w:val="24"/>
+          <w:szCs w:val="24"/>
+          <w:lang w:val="en-US"/>
+        </w:rPr>
+        <w:tab/>
+      </w:r>
+      <w:r>
+        <w:rPr>
+          <w:rFonts w:ascii="Times New Roman" w:hAnsi="Times New Roman" w:cs="Times New Roman" w:hint="eastAsia"/>
+          <w:color w:val="666666"/>
+          <w:sz w:val="24"/>
+          <w:szCs w:val="24"/>
+          <w:lang w:val="en-US"/>
+        </w:rPr>
+        <w:t>if learningn is too high, gradient descent may diverge instead of converge, and the weight and intercept we predict will be extremely high</w:t>
+      </w:r>
+    </w:p>
+    <w:p>
+      <w:pPr>
+        <w:ind w:firstLine="720"/>
+        <w:rPr>
+          <w:rFonts w:ascii="Times New Roman" w:hAnsi="Times New Roman" w:cs="Times New Roman"/>
+          <w:color w:val="666666"/>
+          <w:sz w:val="24"/>
+          <w:szCs w:val="24"/>
+          <w:lang w:val="en-US"/>
+        </w:rPr>
+      </w:pPr>
+      <w:r>
+        <w:rPr>
+          <w:rFonts w:ascii="Times New Roman" w:hAnsi="Times New Roman" w:cs="Times New Roman" w:hint="eastAsia"/>
+          <w:color w:val="666666"/>
+          <w:sz w:val="24"/>
+          <w:szCs w:val="24"/>
+          <w:lang w:val="en-US"/>
+        </w:rPr>
+        <w:t xml:space="preserve">2.  </w:t>
+      </w:r>
+      <w:r>
+        <w:rPr>
+          <w:rFonts w:ascii="Times New Roman" w:hAnsi="Times New Roman" w:cs="Times New Roman" w:hint="eastAsia"/>
+          <w:color w:val="666666"/>
+          <w:sz w:val="24"/>
+          <w:szCs w:val="24"/>
+          <w:lang w:val="en-US"/>
+        </w:rPr>
+        <w:t>Low</w:t>
+      </w:r>
+      <w:r>
+        <w:rPr>
+          <w:rFonts w:ascii="Times New Roman" w:hAnsi="Times New Roman" w:cs="Times New Roman" w:hint="eastAsia"/>
+          <w:color w:val="666666"/>
+          <w:sz w:val="24"/>
+          <w:szCs w:val="24"/>
+          <w:lang w:val="en-US"/>
+        </w:rPr>
+        <w:t xml:space="preserve"> learning rate:</w:t>
+      </w:r>
+    </w:p>
+    <w:p>
+      <w:pPr>
+        <w:ind w:left="1440"/>
+        <w:rPr>
+          <w:rFonts w:ascii="Times New Roman" w:hAnsi="Times New Roman" w:cs="Times New Roman"/>
+          <w:color w:val="666666"/>
+          <w:sz w:val="24"/>
+          <w:szCs w:val="24"/>
+          <w:lang w:val="en-US"/>
+        </w:rPr>
+      </w:pPr>
+      <w:r>
+        <w:rPr>
+          <w:rFonts w:ascii="Times New Roman" w:hAnsi="Times New Roman" w:cs="Times New Roman" w:hint="eastAsia"/>
+          <w:color w:val="666666"/>
+          <w:sz w:val="24"/>
+          <w:szCs w:val="24"/>
+          <w:lang w:val="en-US"/>
+        </w:rPr>
+        <w:t>if learning rate is too small traing may end before we reach the convergence, or stuck in local minimum error rather than global minimum error so the weight and int</w:t>
+      </w:r>
+      <w:r>
+        <w:rPr>
+          <w:rFonts w:ascii="Times New Roman" w:hAnsi="Times New Roman" w:cs="Times New Roman" w:hint="eastAsia"/>
+          <w:color w:val="666666"/>
+          <w:sz w:val="24"/>
+          <w:szCs w:val="24"/>
+          <w:lang w:val="en-US"/>
+        </w:rPr>
+        <w:t>e</w:t>
+      </w:r>
+      <w:r>
+        <w:rPr>
+          <w:rFonts w:ascii="Times New Roman" w:hAnsi="Times New Roman" w:cs="Times New Roman" w:hint="eastAsia"/>
+          <w:color w:val="666666"/>
+          <w:sz w:val="24"/>
+          <w:szCs w:val="24"/>
+          <w:lang w:val="en-US"/>
+        </w:rPr>
+        <w:t>rcept we get may not be the best</w:t>
+      </w:r>
+    </w:p>
+    <w:p>
+      <w:pPr>
+        <w:ind w:firstLine="720"/>
+        <w:rPr>
+          <w:rFonts w:ascii="Times New Roman" w:hAnsi="Times New Roman" w:cs="Times New Roman"/>
+          <w:color w:val="666666"/>
+          <w:sz w:val="24"/>
+          <w:szCs w:val="24"/>
+          <w:lang w:val="en-US"/>
+        </w:rPr>
+      </w:pPr>
+      <w:r>
+        <w:rPr>
+          <w:rFonts w:ascii="Times New Roman" w:hAnsi="Times New Roman" w:cs="Times New Roman" w:hint="eastAsia"/>
+          <w:color w:val="666666"/>
+          <w:sz w:val="24"/>
+          <w:szCs w:val="24"/>
+          <w:lang w:val="en-US"/>
+        </w:rPr>
+        <w:t xml:space="preserve">3.  </w:t>
+      </w:r>
+      <w:r>
+        <w:rPr>
+          <w:rFonts w:ascii="Times New Roman" w:hAnsi="Times New Roman" w:cs="Times New Roman" w:hint="eastAsia"/>
+          <w:color w:val="666666"/>
+          <w:sz w:val="24"/>
+          <w:szCs w:val="24"/>
+          <w:lang w:val="en-US"/>
+        </w:rPr>
+        <w:t>Overfitting:</w:t>
+      </w:r>
+    </w:p>
+    <w:p>
+      <w:pPr>
+        <w:pStyle w:val="ListParagraph"/>
+        <w:ind w:left="1440"/>
+        <w:rPr>
+          <w:rFonts w:ascii="Times New Roman" w:hAnsi="Times New Roman" w:cs="Times New Roman"/>
+          <w:color w:val="666666"/>
+          <w:sz w:val="24"/>
+          <w:szCs w:val="24"/>
+          <w:lang w:val="en-US"/>
+        </w:rPr>
+      </w:pPr>
+      <w:r>
+        <w:rPr>
+          <w:rFonts w:ascii="Times New Roman" w:hAnsi="Times New Roman" w:cs="Times New Roman" w:hint="eastAsia"/>
+          <w:color w:val="666666"/>
+          <w:sz w:val="24"/>
+          <w:szCs w:val="24"/>
+          <w:lang w:val="en-US"/>
+        </w:rPr>
+        <w:t>if the training dataset is too small or the model become too complex, we will have the good performance in tarining set, but have bad performance in testing set.</w:t>
+      </w:r>
+    </w:p>
+    <w:p>
+      <w:pPr>
+        <w:rPr>
+          <w:rFonts w:ascii="Times New Roman" w:eastAsia="Times New Roman" w:hAnsi="Times New Roman" w:cs="Times New Roman"/>
+          <w:sz w:val="24"/>
+          <w:szCs w:val="24"/>
+          <w:lang w:val="en-US"/>
+        </w:rPr>
+      </w:pPr>
+    </w:p>
+    <w:p>
+      <w:pPr>
+        <w:rPr>
+          <w:rFonts w:ascii="Times New Roman" w:eastAsia="Times New Roman" w:hAnsi="Times New Roman" w:cs="Times New Roman"/>
+          <w:sz w:val="24"/>
+          <w:szCs w:val="24"/>
+          <w:lang w:val="en-US"/>
+        </w:rPr>
+      </w:pPr>
+    </w:p>
+    <w:p>
+      <w:pPr>
+        <w:pStyle w:val="ListParagraph"/>
         <w:numPr>
           <w:ilvl w:val="0"/>
           <w:numId w:val="1"/>
@@ -869,28 +1341,322 @@
     </w:p>
     <w:p>
       <w:pPr>
+        <w:pStyle w:val="ListParagraph"/>
+        <w:rPr>
+          <w:rFonts w:ascii="Times New Roman" w:eastAsia="Times New Roman" w:hAnsi="Times New Roman" w:cs="Times New Roman"/>
+          <w:sz w:val="24"/>
+          <w:szCs w:val="24"/>
+          <w:lang w:val="en-US"/>
+        </w:rPr>
+      </w:pPr>
+    </w:p>
+    <w:p>
+      <w:pPr>
         <w:ind w:left="720"/>
         <w:rPr>
-          <w:rFonts w:ascii="Times New Roman" w:eastAsia="Times New Roman" w:hAnsi="Times New Roman" w:cs="Times New Roman"/>
-          <w:sz w:val="24"/>
-          <w:szCs w:val="24"/>
-          <w:lang w:val="en-US"/>
-        </w:rPr>
-      </w:pPr>
-      <w:r>
-        <w:rPr>
-          <w:rFonts w:ascii="Times New Roman" w:eastAsia="Times New Roman" w:hAnsi="Times New Roman" w:cs="Times New Roman"/>
-          <w:color w:val="666666"/>
-          <w:sz w:val="24"/>
-          <w:szCs w:val="24"/>
-          <w:lang w:val="en-US"/>
-        </w:rPr>
-        <w:t>Write or type your answer here.</w:t>
+          <w:rFonts w:ascii="Times New Roman" w:hAnsi="Times New Roman" w:cs="Times New Roman"/>
+          <w:color w:val="666666"/>
+          <w:sz w:val="24"/>
+          <w:szCs w:val="24"/>
+          <w:lang w:val="en-US"/>
+        </w:rPr>
+      </w:pPr>
+      <w:r>
+        <w:rPr>
+          <w:rFonts w:ascii="Times New Roman" w:hAnsi="Times New Roman" w:cs="Times New Roman" w:hint="eastAsia"/>
+          <w:color w:val="666666"/>
+          <w:sz w:val="24"/>
+          <w:szCs w:val="24"/>
+          <w:lang w:val="en-US"/>
+        </w:rPr>
+        <w:t>Usually MSE is optimal selection in simple linear regression model there are some reason</w:t>
+      </w:r>
+    </w:p>
+    <w:p>
+      <w:pPr>
+        <w:pStyle w:val="ListParagraph"/>
+        <w:numPr>
+          <w:ilvl w:val="0"/>
+          <w:numId w:val="5"/>
+        </w:numPr>
+        <w:rPr>
+          <w:rFonts w:ascii="Times New Roman" w:hAnsi="Times New Roman" w:cs="Times New Roman"/>
+          <w:color w:val="666666"/>
+          <w:sz w:val="24"/>
+          <w:szCs w:val="24"/>
+          <w:lang w:val="en-US"/>
+        </w:rPr>
+      </w:pPr>
+      <w:r>
+        <w:rPr>
+          <w:rFonts w:ascii="Times New Roman" w:hAnsi="Times New Roman" w:cs="Times New Roman" w:hint="eastAsia"/>
+          <w:color w:val="666666"/>
+          <w:sz w:val="24"/>
+          <w:szCs w:val="24"/>
+          <w:lang w:val="en-US"/>
+        </w:rPr>
+        <w:lastRenderedPageBreak/>
+        <w:t>Averaging Errors: MSE will measures the average square error, this will punishing the larger error more. this will make the goal of minizing overall prediction errors.</w:t>
+      </w:r>
+    </w:p>
+    <w:p>
+      <w:pPr>
+        <w:pStyle w:val="ListParagraph"/>
+        <w:numPr>
+          <w:ilvl w:val="0"/>
+          <w:numId w:val="5"/>
+        </w:numPr>
+        <w:rPr>
+          <w:rFonts w:ascii="Times New Roman" w:hAnsi="Times New Roman" w:cs="Times New Roman"/>
+          <w:color w:val="666666"/>
+          <w:sz w:val="24"/>
+          <w:szCs w:val="24"/>
+          <w:lang w:val="en-US"/>
+        </w:rPr>
+      </w:pPr>
+      <w:r>
+        <w:rPr>
+          <w:rFonts w:ascii="Times New Roman" w:hAnsi="Times New Roman" w:cs="Times New Roman" w:hint="eastAsia"/>
+          <w:color w:val="666666"/>
+          <w:sz w:val="24"/>
+          <w:szCs w:val="24"/>
+          <w:lang w:val="en-US"/>
+        </w:rPr>
+        <w:t xml:space="preserve">convexity: MSE is a convex function. Therefore it will have a unique minimum, and we can use </w:t>
+      </w:r>
+      <w:r>
+        <w:rPr>
+          <w:rFonts w:ascii="Times New Roman" w:hAnsi="Times New Roman" w:cs="Times New Roman" w:hint="eastAsia"/>
+          <w:color w:val="666666"/>
+          <w:sz w:val="24"/>
+          <w:szCs w:val="24"/>
+          <w:lang w:val="en-US"/>
+        </w:rPr>
+        <w:t>gradient-based optimization algorithm to reach the solution of linear regression.</w:t>
       </w:r>
     </w:p>
     <w:p>
       <w:pPr>
         <w:ind w:left="720"/>
+        <w:rPr>
+          <w:rFonts w:ascii="Times New Roman" w:hAnsi="Times New Roman" w:cs="Times New Roman"/>
+          <w:color w:val="666666"/>
+          <w:sz w:val="24"/>
+          <w:szCs w:val="24"/>
+          <w:lang w:val="en-US"/>
+        </w:rPr>
+      </w:pPr>
+      <w:r>
+        <w:rPr>
+          <w:rFonts w:ascii="Times New Roman" w:hAnsi="Times New Roman" w:cs="Times New Roman" w:hint="eastAsia"/>
+          <w:color w:val="666666"/>
+          <w:sz w:val="24"/>
+          <w:szCs w:val="24"/>
+          <w:lang w:val="en-US"/>
+        </w:rPr>
+        <w:t>etc.</w:t>
+      </w:r>
+    </w:p>
+    <w:p>
+      <w:pPr>
+        <w:rPr>
+          <w:rFonts w:ascii="Times New Roman" w:hAnsi="Times New Roman" w:cs="Times New Roman"/>
+          <w:color w:val="666666"/>
+          <w:sz w:val="24"/>
+          <w:szCs w:val="24"/>
+          <w:lang w:val="en-US"/>
+        </w:rPr>
+      </w:pPr>
+    </w:p>
+    <w:p>
+      <w:pPr>
+        <w:rPr>
+          <w:rFonts w:ascii="Times New Roman" w:hAnsi="Times New Roman" w:cs="Times New Roman"/>
+          <w:color w:val="666666"/>
+          <w:sz w:val="24"/>
+          <w:szCs w:val="24"/>
+          <w:lang w:val="en-US"/>
+        </w:rPr>
+      </w:pPr>
+    </w:p>
+    <w:p>
+      <w:pPr>
+        <w:pStyle w:val="ListParagraph"/>
+        <w:numPr>
+          <w:ilvl w:val="0"/>
+          <w:numId w:val="6"/>
+        </w:numPr>
+        <w:rPr>
+          <w:rFonts w:ascii="Times New Roman" w:eastAsia="Times New Roman" w:hAnsi="Times New Roman" w:cs="Times New Roman"/>
+          <w:sz w:val="24"/>
+          <w:szCs w:val="24"/>
+          <w:lang w:val="en-US"/>
+        </w:rPr>
+      </w:pPr>
+      <w:r>
+        <w:rPr>
+          <w:rFonts w:ascii="Times New Roman" w:hAnsi="Times New Roman" w:cs="Times New Roman" w:hint="eastAsia"/>
+          <w:sz w:val="24"/>
+          <w:szCs w:val="24"/>
+          <w:lang w:val="en-US"/>
+        </w:rPr>
+        <w:t xml:space="preserve">Outlier: </w:t>
+      </w:r>
+    </w:p>
+    <w:p>
+      <w:pPr>
+        <w:ind w:left="1440"/>
+        <w:rPr>
+          <w:rFonts w:ascii="Times New Roman" w:hAnsi="Times New Roman" w:cs="Times New Roman"/>
+          <w:sz w:val="24"/>
+          <w:szCs w:val="24"/>
+          <w:lang w:val="en-US"/>
+        </w:rPr>
+      </w:pPr>
+      <w:r>
+        <w:rPr>
+          <w:rFonts w:ascii="Times New Roman" w:hAnsi="Times New Roman" w:cs="Times New Roman" w:hint="eastAsia"/>
+          <w:sz w:val="24"/>
+          <w:szCs w:val="24"/>
+          <w:lang w:val="en-US"/>
+        </w:rPr>
+        <w:t>S</w:t>
+      </w:r>
+      <w:r>
+        <w:rPr>
+          <w:rFonts w:ascii="Times New Roman" w:hAnsi="Times New Roman" w:cs="Times New Roman"/>
+          <w:sz w:val="24"/>
+          <w:szCs w:val="24"/>
+          <w:lang w:val="en-US"/>
+        </w:rPr>
+        <w:t>ince MSE is sensitive to the outlier (square the difference  between prediction and ground truth ), the MSE will not have good performance.</w:t>
+      </w:r>
+    </w:p>
+    <w:p>
+      <w:pPr>
+        <w:rPr>
+          <w:rFonts w:ascii="Times New Roman" w:hAnsi="Times New Roman" w:cs="Times New Roman"/>
+          <w:sz w:val="24"/>
+          <w:szCs w:val="24"/>
+          <w:lang w:val="en-US"/>
+        </w:rPr>
+      </w:pPr>
+      <w:r>
+        <w:rPr>
+          <w:rFonts w:ascii="Times New Roman" w:hAnsi="Times New Roman" w:cs="Times New Roman"/>
+          <w:sz w:val="24"/>
+          <w:szCs w:val="24"/>
+          <w:lang w:val="en-US"/>
+        </w:rPr>
+        <w:tab/>
+      </w:r>
+      <w:r>
+        <w:rPr>
+          <w:rFonts w:ascii="Times New Roman" w:hAnsi="Times New Roman" w:cs="Times New Roman" w:hint="eastAsia"/>
+          <w:sz w:val="24"/>
+          <w:szCs w:val="24"/>
+          <w:lang w:val="en-US"/>
+        </w:rPr>
+        <w:t xml:space="preserve">      </w:t>
+      </w:r>
+      <w:r>
+        <w:rPr>
+          <w:rFonts w:ascii="Times New Roman" w:hAnsi="Times New Roman" w:cs="Times New Roman" w:hint="eastAsia"/>
+          <w:sz w:val="24"/>
+          <w:szCs w:val="24"/>
+          <w:lang w:val="en-US"/>
+        </w:rPr>
+        <w:t>alternati</w:t>
+      </w:r>
+      <w:r>
+        <w:rPr>
+          <w:rFonts w:ascii="Times New Roman" w:hAnsi="Times New Roman" w:cs="Times New Roman" w:hint="eastAsia"/>
+          <w:sz w:val="24"/>
+          <w:szCs w:val="24"/>
+          <w:lang w:val="en-US"/>
+        </w:rPr>
+        <w:t>v</w:t>
+      </w:r>
+      <w:r>
+        <w:rPr>
+          <w:rFonts w:ascii="Times New Roman" w:hAnsi="Times New Roman" w:cs="Times New Roman" w:hint="eastAsia"/>
+          <w:sz w:val="24"/>
+          <w:szCs w:val="24"/>
+          <w:lang w:val="en-US"/>
+        </w:rPr>
+        <w:t>e loss function:</w:t>
+      </w:r>
+    </w:p>
+    <w:p>
+      <w:pPr>
+        <w:ind w:left="1440"/>
+        <w:rPr>
+          <w:rFonts w:ascii="Times New Roman" w:hAnsi="Times New Roman" w:cs="Times New Roman" w:hint="eastAsia"/>
+          <w:sz w:val="24"/>
+          <w:szCs w:val="24"/>
+          <w:lang w:val="en-US"/>
+        </w:rPr>
+      </w:pPr>
+      <w:r>
+        <w:rPr>
+          <w:rFonts w:ascii="Times New Roman" w:hAnsi="Times New Roman" w:cs="Times New Roman" w:hint="eastAsia"/>
+          <w:sz w:val="24"/>
+          <w:szCs w:val="24"/>
+          <w:lang w:val="en-US"/>
+        </w:rPr>
+        <w:t xml:space="preserve">we can use Huberloss, </w:t>
+      </w:r>
+      <w:r>
+        <w:rPr>
+          <w:rFonts w:ascii="Times New Roman" w:hAnsi="Times New Roman" w:cs="Times New Roman"/>
+          <w:sz w:val="24"/>
+          <w:szCs w:val="24"/>
+          <w:lang w:val="en-US"/>
+        </w:rPr>
+        <w:t>Huber loss combine the benifit of mAE and MSE , if the di</w:t>
+      </w:r>
+      <w:r>
+        <w:rPr>
+          <w:rFonts w:ascii="Times New Roman" w:hAnsi="Times New Roman" w:cs="Times New Roman" w:hint="eastAsia"/>
+          <w:sz w:val="24"/>
+          <w:szCs w:val="24"/>
+          <w:lang w:val="en-US"/>
+        </w:rPr>
+        <w:t>f</w:t>
+      </w:r>
+      <w:r>
+        <w:rPr>
+          <w:rFonts w:ascii="Times New Roman" w:hAnsi="Times New Roman" w:cs="Times New Roman"/>
+          <w:sz w:val="24"/>
+          <w:szCs w:val="24"/>
+          <w:lang w:val="en-US"/>
+        </w:rPr>
+        <w:t>ference  is small it will square the error</w:t>
+      </w:r>
+      <w:r>
+        <w:rPr>
+          <w:rFonts w:ascii="Times New Roman" w:hAnsi="Times New Roman" w:cs="Times New Roman" w:hint="eastAsia"/>
+          <w:sz w:val="24"/>
+          <w:szCs w:val="24"/>
+          <w:lang w:val="en-US"/>
+        </w:rPr>
+        <w:t>, if the error is big it will take the absolute error of it, this will make model not that sensitive to outlier. So in this situation it will have better performance than MSE.</w:t>
+      </w:r>
+    </w:p>
+    <w:p>
+      <w:pPr>
+        <w:pStyle w:val="ListParagraph"/>
+        <w:rPr>
+          <w:rFonts w:ascii="Times New Roman" w:hAnsi="Times New Roman" w:cs="Times New Roman"/>
+          <w:sz w:val="24"/>
+          <w:szCs w:val="24"/>
+          <w:lang w:val="en-US"/>
+        </w:rPr>
+      </w:pPr>
+    </w:p>
+    <w:p>
+      <w:pPr>
+        <w:pStyle w:val="ListParagraph"/>
         <w:rPr>
           <w:rFonts w:ascii="Times New Roman" w:eastAsia="Times New Roman" w:hAnsi="Times New Roman" w:cs="Times New Roman"/>
           <w:sz w:val="24"/>
@@ -992,7 +1758,7 @@
                     <pic:cNvPicPr preferRelativeResize="0"/>
                   </pic:nvPicPr>
                   <pic:blipFill>
-                    <a:blip r:embed="rId8"/>
+                    <a:blip r:embed="rId10"/>
                     <a:srcRect l="39004" t="43111" r="24273"/>
                     <a:stretch>
                       <a:fillRect/>
@@ -1097,7 +1863,6 @@
           <w:szCs w:val="24"/>
           <w:lang w:val="en-US"/>
         </w:rPr>
-        <w:lastRenderedPageBreak/>
         <w:t xml:space="preserve">(5%) Discuss how the model’s performance may be affected when </w:t>
       </w:r>
       <w:r>
@@ -1136,6 +1901,7 @@
           <w:rFonts w:ascii="Times New Roman" w:eastAsia="Times New Roman" w:hAnsi="Times New Roman" w:cs="Times New Roman"/>
           <w:sz w:val="24"/>
           <w:szCs w:val="24"/>
+          <w:lang w:val="en-US"/>
         </w:rPr>
       </w:pPr>
       <w:r>
@@ -1169,8 +1935,43 @@
           <w:rFonts w:ascii="Times New Roman" w:eastAsia="Times New Roman" w:hAnsi="Times New Roman" w:cs="Times New Roman"/>
           <w:sz w:val="24"/>
           <w:szCs w:val="24"/>
-        </w:rPr>
-        <w:t>For example, λ=1000000 or λ=10^100</w:t>
+          <w:lang w:val="en-US"/>
+        </w:rPr>
+        <w:t xml:space="preserve">For example, </w:t>
+      </w:r>
+      <w:r>
+        <w:rPr>
+          <w:rFonts w:ascii="Times New Roman" w:eastAsia="Times New Roman" w:hAnsi="Times New Roman" w:cs="Times New Roman"/>
+          <w:sz w:val="24"/>
+          <w:szCs w:val="24"/>
+        </w:rPr>
+        <w:t>λ</w:t>
+      </w:r>
+      <w:r>
+        <w:rPr>
+          <w:rFonts w:ascii="Times New Roman" w:eastAsia="Times New Roman" w:hAnsi="Times New Roman" w:cs="Times New Roman"/>
+          <w:sz w:val="24"/>
+          <w:szCs w:val="24"/>
+          <w:lang w:val="en-US"/>
+        </w:rPr>
+        <w:t xml:space="preserve">=1000000 or </w:t>
+      </w:r>
+      <w:r>
+        <w:rPr>
+          <w:rFonts w:ascii="Times New Roman" w:eastAsia="Times New Roman" w:hAnsi="Times New Roman" w:cs="Times New Roman"/>
+          <w:sz w:val="24"/>
+          <w:szCs w:val="24"/>
+        </w:rPr>
+        <w:t>λ</w:t>
+      </w:r>
+      <w:r>
+        <w:rPr>
+          <w:rFonts w:ascii="Times New Roman" w:eastAsia="Times New Roman" w:hAnsi="Times New Roman" w:cs="Times New Roman"/>
+          <w:sz w:val="24"/>
+          <w:szCs w:val="24"/>
+          <w:lang w:val="en-US"/>
+        </w:rPr>
+        <w:t>=10^100</w:t>
       </w:r>
     </w:p>
     <w:p>
@@ -1178,41 +1979,268 @@
         <w:ind w:left="720"/>
         <w:rPr>
           <w:rFonts w:ascii="Times New Roman" w:eastAsia="Times New Roman" w:hAnsi="Times New Roman" w:cs="Times New Roman"/>
-          <w:sz w:val="24"/>
-          <w:szCs w:val="24"/>
-          <w:lang w:val="en-US"/>
-        </w:rPr>
-      </w:pPr>
-      <w:r>
-        <w:rPr>
-          <w:rFonts w:ascii="Times New Roman" w:eastAsia="Times New Roman" w:hAnsi="Times New Roman" w:cs="Times New Roman"/>
-          <w:color w:val="666666"/>
-          <w:sz w:val="24"/>
-          <w:szCs w:val="24"/>
-          <w:lang w:val="en-US"/>
-        </w:rPr>
-        <w:t>Write or type your answer here.</w:t>
-      </w:r>
-    </w:p>
-    <w:p>
-      <w:pPr>
-        <w:ind w:left="720"/>
-        <w:rPr>
-          <w:rFonts w:ascii="Times New Roman" w:eastAsia="Times New Roman" w:hAnsi="Times New Roman" w:cs="Times New Roman"/>
-          <w:sz w:val="24"/>
-          <w:szCs w:val="24"/>
-          <w:lang w:val="en-US"/>
-        </w:rPr>
-      </w:pPr>
-    </w:p>
-    <w:p>
-      <w:pPr>
-        <w:rPr>
-          <w:lang w:val="en-US"/>
-        </w:rPr>
-      </w:pPr>
+          <w:color w:val="666666"/>
+          <w:sz w:val="24"/>
+          <w:szCs w:val="24"/>
+          <w:lang w:val="en-US"/>
+        </w:rPr>
+      </w:pPr>
+    </w:p>
+    <w:p>
+      <w:pPr>
+        <w:ind w:firstLine="720"/>
+        <w:rPr>
+          <w:rFonts w:ascii="Times New Roman" w:hAnsi="Times New Roman" w:cs="Times New Roman"/>
+          <w:color w:val="666666"/>
+          <w:sz w:val="24"/>
+          <w:szCs w:val="24"/>
+          <w:lang w:val="en-US"/>
+        </w:rPr>
+      </w:pPr>
+      <w:r>
+        <w:rPr>
+          <w:rFonts w:ascii="Times New Roman" w:eastAsia="Times New Roman" w:hAnsi="Times New Roman" w:cs="Times New Roman"/>
+          <w:color w:val="666666"/>
+          <w:sz w:val="24"/>
+          <w:szCs w:val="24"/>
+          <w:lang w:val="en-US"/>
+        </w:rPr>
+        <w:t>4.1</w:t>
+      </w:r>
+      <w:r>
+        <w:rPr>
+          <w:rFonts w:ascii="PMingLiU" w:eastAsia="PMingLiU" w:hAnsi="PMingLiU" w:cs="PMingLiU" w:hint="eastAsia"/>
+          <w:color w:val="666666"/>
+          <w:sz w:val="24"/>
+          <w:szCs w:val="24"/>
+          <w:lang w:val="en-US"/>
+        </w:rPr>
+        <w:t>:</w:t>
+      </w:r>
+      <w:r>
+        <w:rPr>
+          <w:rFonts w:ascii="PMingLiU" w:eastAsia="PMingLiU" w:hAnsi="PMingLiU" w:cs="PMingLiU"/>
+          <w:color w:val="666666"/>
+          <w:sz w:val="24"/>
+          <w:szCs w:val="24"/>
+          <w:lang w:val="en-US"/>
+        </w:rPr>
+        <w:t xml:space="preserve"> </w:t>
+      </w:r>
+      <w:r>
+        <w:rPr>
+          <w:rFonts w:ascii="Times New Roman" w:hAnsi="Times New Roman" w:cs="Times New Roman"/>
+          <w:color w:val="666666"/>
+          <w:sz w:val="24"/>
+          <w:szCs w:val="24"/>
+          <w:lang w:val="en-US"/>
+        </w:rPr>
+        <w:t>Not necessarily always better or worse.</w:t>
+      </w:r>
+    </w:p>
+    <w:p>
+      <w:pPr>
+        <w:ind w:left="1440" w:hanging="720"/>
+        <w:rPr>
+          <w:rFonts w:ascii="Times New Roman" w:hAnsi="Times New Roman" w:cs="Times New Roman"/>
+          <w:color w:val="666666"/>
+          <w:sz w:val="24"/>
+          <w:szCs w:val="24"/>
+          <w:lang w:val="en-US"/>
+        </w:rPr>
+      </w:pPr>
+      <w:r>
+        <w:rPr>
+          <w:rFonts w:ascii="Times New Roman" w:hAnsi="Times New Roman" w:cs="Times New Roman"/>
+          <w:color w:val="666666"/>
+          <w:sz w:val="24"/>
+          <w:szCs w:val="24"/>
+          <w:lang w:val="en-US"/>
+        </w:rPr>
+        <w:t>4.2.1:</w:t>
+      </w:r>
+      <w:r>
+        <w:rPr>
+          <w:rFonts w:ascii="Times New Roman" w:hAnsi="Times New Roman" w:cs="Times New Roman"/>
+          <w:color w:val="666666"/>
+          <w:sz w:val="24"/>
+          <w:szCs w:val="24"/>
+          <w:lang w:val="en-US"/>
+        </w:rPr>
+        <w:tab/>
+        <w:t xml:space="preserve">When </w:t>
+      </w:r>
+      <w:r>
+        <w:rPr>
+          <w:rFonts w:ascii="Times New Roman" w:hAnsi="Times New Roman" w:cs="Times New Roman"/>
+          <w:color w:val="666666"/>
+          <w:sz w:val="24"/>
+          <w:szCs w:val="24"/>
+          <w:lang w:val="en-US"/>
+        </w:rPr>
+        <w:t xml:space="preserve">λ is </w:t>
+      </w:r>
+      <w:r>
+        <w:rPr>
+          <w:rFonts w:ascii="Times New Roman" w:hAnsi="Times New Roman" w:cs="Times New Roman"/>
+          <w:color w:val="666666"/>
+          <w:sz w:val="24"/>
+          <w:szCs w:val="24"/>
+          <w:lang w:val="en-US"/>
+        </w:rPr>
+        <w:t xml:space="preserve">set too </w:t>
+      </w:r>
+      <w:r>
+        <w:rPr>
+          <w:rFonts w:ascii="Times New Roman" w:hAnsi="Times New Roman" w:cs="Times New Roman"/>
+          <w:color w:val="666666"/>
+          <w:sz w:val="24"/>
+          <w:szCs w:val="24"/>
+          <w:lang w:val="en-US"/>
+        </w:rPr>
+        <w:t>small,</w:t>
+      </w:r>
+      <w:r>
+        <w:rPr>
+          <w:rFonts w:ascii="Times New Roman" w:hAnsi="Times New Roman" w:cs="Times New Roman"/>
+          <w:color w:val="666666"/>
+          <w:sz w:val="24"/>
+          <w:szCs w:val="24"/>
+          <w:lang w:val="en-US"/>
+        </w:rPr>
+        <w:t xml:space="preserve"> the regularization term may becomes negligible, and the  model will  essentially revert to original linear regression, sometimes this will leads to overfiting since model will capture noise because of poor regularization.</w:t>
+      </w:r>
+    </w:p>
+    <w:p>
+      <w:pPr>
+        <w:ind w:left="1436" w:hanging="716"/>
+        <w:rPr>
+          <w:rFonts w:ascii="Times New Roman" w:hAnsi="Times New Roman" w:cs="Times New Roman"/>
+          <w:color w:val="666666"/>
+          <w:sz w:val="24"/>
+          <w:szCs w:val="24"/>
+          <w:lang w:val="en-US"/>
+        </w:rPr>
+      </w:pPr>
+      <w:r>
+        <w:rPr>
+          <w:rFonts w:ascii="Times New Roman" w:hAnsi="Times New Roman" w:cs="Times New Roman"/>
+          <w:color w:val="666666"/>
+          <w:sz w:val="24"/>
+          <w:szCs w:val="24"/>
+          <w:lang w:val="en-US"/>
+        </w:rPr>
+        <w:lastRenderedPageBreak/>
+        <w:t>4.2.2:</w:t>
+      </w:r>
+      <w:r>
+        <w:rPr>
+          <w:rFonts w:ascii="Times New Roman" w:hAnsi="Times New Roman" w:cs="Times New Roman"/>
+          <w:color w:val="666666"/>
+          <w:sz w:val="24"/>
+          <w:szCs w:val="24"/>
+          <w:lang w:val="en-US"/>
+        </w:rPr>
+        <w:t xml:space="preserve"> </w:t>
+      </w:r>
+      <w:r>
+        <w:rPr>
+          <w:rFonts w:ascii="Times New Roman" w:hAnsi="Times New Roman" w:cs="Times New Roman" w:hint="eastAsia"/>
+          <w:color w:val="666666"/>
+          <w:sz w:val="24"/>
+          <w:szCs w:val="24"/>
+          <w:lang w:val="en-US"/>
+        </w:rPr>
+        <w:t xml:space="preserve"> </w:t>
+      </w:r>
+      <w:r>
+        <w:rPr>
+          <w:rFonts w:ascii="Times New Roman" w:hAnsi="Times New Roman" w:cs="Times New Roman"/>
+          <w:color w:val="666666"/>
+          <w:sz w:val="24"/>
+          <w:szCs w:val="24"/>
+          <w:lang w:val="en-US"/>
+        </w:rPr>
+        <w:tab/>
+      </w:r>
+      <w:r>
+        <w:rPr>
+          <w:rFonts w:ascii="Times New Roman" w:hAnsi="Times New Roman" w:cs="Times New Roman" w:hint="eastAsia"/>
+          <w:color w:val="666666"/>
+          <w:sz w:val="24"/>
+          <w:szCs w:val="24"/>
+          <w:lang w:val="en-US"/>
+        </w:rPr>
+        <w:t>Wh</w:t>
+      </w:r>
+      <w:r>
+        <w:rPr>
+          <w:rFonts w:ascii="Times New Roman" w:hAnsi="Times New Roman" w:cs="Times New Roman"/>
+          <w:color w:val="666666"/>
+          <w:sz w:val="24"/>
+          <w:szCs w:val="24"/>
+          <w:lang w:val="en-US"/>
+        </w:rPr>
+        <w:t xml:space="preserve">en </w:t>
+      </w:r>
+      <w:r>
+        <w:rPr>
+          <w:rFonts w:ascii="Times New Roman" w:hAnsi="Times New Roman" w:cs="Times New Roman"/>
+          <w:color w:val="666666"/>
+          <w:sz w:val="24"/>
+          <w:szCs w:val="24"/>
+          <w:lang w:val="en-US"/>
+        </w:rPr>
+        <w:t>λ</w:t>
+      </w:r>
+      <w:r>
+        <w:rPr>
+          <w:rFonts w:ascii="Times New Roman" w:hAnsi="Times New Roman" w:cs="Times New Roman"/>
+          <w:color w:val="666666"/>
+          <w:sz w:val="24"/>
+          <w:szCs w:val="24"/>
+          <w:lang w:val="en-US"/>
+        </w:rPr>
+        <w:t xml:space="preserve"> is set  too large, the regularization term will be much effective and dom</w:t>
+      </w:r>
+      <w:r>
+        <w:rPr>
+          <w:rFonts w:ascii="Times New Roman" w:hAnsi="Times New Roman" w:cs="Times New Roman" w:hint="eastAsia"/>
+          <w:color w:val="666666"/>
+          <w:sz w:val="24"/>
+          <w:szCs w:val="24"/>
+          <w:lang w:val="en-US"/>
+        </w:rPr>
+        <w:t>i</w:t>
+      </w:r>
+      <w:r>
+        <w:rPr>
+          <w:rFonts w:ascii="Times New Roman" w:hAnsi="Times New Roman" w:cs="Times New Roman"/>
+          <w:color w:val="666666"/>
+          <w:sz w:val="24"/>
+          <w:szCs w:val="24"/>
+          <w:lang w:val="en-US"/>
+        </w:rPr>
+        <w:t>nate the loss function</w:t>
+      </w:r>
+      <w:r>
+        <w:rPr>
+          <w:rFonts w:ascii="Times New Roman" w:hAnsi="Times New Roman" w:cs="Times New Roman" w:hint="eastAsia"/>
+          <w:color w:val="666666"/>
+          <w:sz w:val="24"/>
+          <w:szCs w:val="24"/>
+          <w:lang w:val="en-US"/>
+        </w:rPr>
+        <w:t>, this may leed to underfitting because of the low error. Therwfore the model we train will be too simple, so unable to catch the relation between this data.</w:t>
+      </w:r>
     </w:p>
     <w:sectPr>
+      <w:headerReference w:type="even" r:id="rId11"/>
+      <w:headerReference w:type="default" r:id="rId12"/>
+      <w:footerReference w:type="even" r:id="rId13"/>
+      <w:footerReference w:type="default" r:id="rId14"/>
+      <w:headerReference w:type="first" r:id="rId15"/>
+      <w:footerReference w:type="first" r:id="rId16"/>
       <w:pgSz w:w="11909" w:h="16834"/>
       <w:pgMar w:top="1440" w:right="1440" w:bottom="1440" w:left="1440" w:header="720" w:footer="720" w:gutter="0"/>
       <w:pgNumType w:start="1"/>
@@ -1222,9 +2250,294 @@
 </w:document>
 </file>
 
+<file path=word/endnotes.xml><?xml version="1.0" encoding="utf-8"?>
+<w:endnotes xmlns:wpc="http://schemas.microsoft.com/office/word/2010/wordprocessingCanvas" xmlns:cx="http://schemas.microsoft.com/office/drawing/2014/chartex" xmlns:cx1="http://schemas.microsoft.com/office/drawing/2015/9/8/chartex" xmlns:cx2="http://schemas.microsoft.com/office/drawing/2015/10/21/chartex" xmlns:cx3="http://schemas.microsoft.com/office/drawing/2016/5/9/chartex" xmlns:cx4="http://schemas.microsoft.com/office/drawing/2016/5/10/chartex" xmlns:cx5="http://schemas.microsoft.com/office/drawing/2016/5/11/chartex" xmlns:cx6="http://schemas.microsoft.com/office/drawing/2016/5/12/chartex" xmlns:cx7="http://schemas.microsoft.com/office/drawing/2016/5/13/chartex" xmlns:cx8="http://schemas.microsoft.com/office/drawing/2016/5/14/chartex" xmlns:mc="http://schemas.openxmlformats.org/markup-compatibility/2006" xmlns:aink="http://schemas.microsoft.com/office/drawing/2016/ink" xmlns:am3d="http://schemas.microsoft.com/office/drawing/2017/model3d" xmlns:o="urn:schemas-microsoft-com:office:office" xmlns:oel="http://schemas.microsoft.com/office/2019/extlst" xmlns:r="http://schemas.openxmlformats.org/officeDocument/2006/relationships" xmlns:m="http://schemas.openxmlformats.org/officeDocument/2006/math" xmlns:v="urn:schemas-microsoft-com:vml" xmlns:wp14="http://schemas.microsoft.com/office/word/2010/wordprocessingDrawing" xmlns:wp="http://schemas.openxmlformats.org/drawingml/2006/wordprocessingDrawing" xmlns:w10="urn:schemas-microsoft-com:office:word" xmlns:w="http://schemas.openxmlformats.org/wordprocessingml/2006/main" xmlns:w14="http://schemas.microsoft.com/office/word/2010/wordml" xmlns:w15="http://schemas.microsoft.com/office/word/2012/wordml" xmlns:w16cex="http://schemas.microsoft.com/office/word/2018/wordml/cex" xmlns:w16cid="http://schemas.microsoft.com/office/word/2016/wordml/cid" xmlns:w16="http://schemas.microsoft.com/office/word/2018/wordml" xmlns:w16sdtdh="http://schemas.microsoft.com/office/word/2020/wordml/sdtdatahash" xmlns:w16se="http://schemas.microsoft.com/office/word/2015/wordml/symex" xmlns:wpg="http://schemas.microsoft.com/office/word/2010/wordprocessingGroup" xmlns:wpi="http://schemas.microsoft.com/office/word/2010/wordprocessingInk" xmlns:wne="http://schemas.microsoft.com/office/word/2006/wordml" xmlns:wps="http://schemas.microsoft.com/office/word/2010/wordprocessingShape" mc:Ignorable="w14 w15 w16se w16cid w16 w16cex w16sdtdh wp14">
+  <w:endnote w:type="separator" w:id="-1">
+    <w:p>
+      <w:pPr>
+        <w:spacing w:line="240" w:lineRule="auto"/>
+      </w:pPr>
+      <w:r>
+        <w:separator/>
+      </w:r>
+    </w:p>
+  </w:endnote>
+  <w:endnote w:type="continuationSeparator" w:id="0">
+    <w:p>
+      <w:pPr>
+        <w:spacing w:line="240" w:lineRule="auto"/>
+      </w:pPr>
+      <w:r>
+        <w:continuationSeparator/>
+      </w:r>
+    </w:p>
+  </w:endnote>
+</w:endnotes>
+</file>
+
+<file path=word/footer1.xml><?xml version="1.0" encoding="utf-8"?>
+<w:ftr xmlns:wpc="http://schemas.microsoft.com/office/word/2010/wordprocessingCanvas" xmlns:cx="http://schemas.microsoft.com/office/drawing/2014/chartex" xmlns:cx1="http://schemas.microsoft.com/office/drawing/2015/9/8/chartex" xmlns:cx2="http://schemas.microsoft.com/office/drawing/2015/10/21/chartex" xmlns:cx3="http://schemas.microsoft.com/office/drawing/2016/5/9/chartex" xmlns:cx4="http://schemas.microsoft.com/office/drawing/2016/5/10/chartex" xmlns:cx5="http://schemas.microsoft.com/office/drawing/2016/5/11/chartex" xmlns:cx6="http://schemas.microsoft.com/office/drawing/2016/5/12/chartex" xmlns:cx7="http://schemas.microsoft.com/office/drawing/2016/5/13/chartex" xmlns:cx8="http://schemas.microsoft.com/office/drawing/2016/5/14/chartex" xmlns:mc="http://schemas.openxmlformats.org/markup-compatibility/2006" xmlns:aink="http://schemas.microsoft.com/office/drawing/2016/ink" xmlns:am3d="http://schemas.microsoft.com/office/drawing/2017/model3d" xmlns:o="urn:schemas-microsoft-com:office:office" xmlns:oel="http://schemas.microsoft.com/office/2019/extlst" xmlns:r="http://schemas.openxmlformats.org/officeDocument/2006/relationships" xmlns:m="http://schemas.openxmlformats.org/officeDocument/2006/math" xmlns:v="urn:schemas-microsoft-com:vml" xmlns:wp14="http://schemas.microsoft.com/office/word/2010/wordprocessingDrawing" xmlns:wp="http://schemas.openxmlformats.org/drawingml/2006/wordprocessingDrawing" xmlns:w10="urn:schemas-microsoft-com:office:word" xmlns:w="http://schemas.openxmlformats.org/wordprocessingml/2006/main" xmlns:w14="http://schemas.microsoft.com/office/word/2010/wordml" xmlns:w15="http://schemas.microsoft.com/office/word/2012/wordml" xmlns:w16cex="http://schemas.microsoft.com/office/word/2018/wordml/cex" xmlns:w16cid="http://schemas.microsoft.com/office/word/2016/wordml/cid" xmlns:w16="http://schemas.microsoft.com/office/word/2018/wordml" xmlns:w16sdtdh="http://schemas.microsoft.com/office/word/2020/wordml/sdtdatahash" xmlns:w16se="http://schemas.microsoft.com/office/word/2015/wordml/symex" xmlns:wpg="http://schemas.microsoft.com/office/word/2010/wordprocessingGroup" xmlns:wpi="http://schemas.microsoft.com/office/word/2010/wordprocessingInk" xmlns:wne="http://schemas.microsoft.com/office/word/2006/wordml" xmlns:wps="http://schemas.microsoft.com/office/word/2010/wordprocessingShape" mc:Ignorable="w14 w15 w16se w16cid w16 w16cex w16sdtdh wp14">
+  <w:p>
+    <w:pPr>
+      <w:pStyle w:val="Footer"/>
+    </w:pPr>
+  </w:p>
+</w:ftr>
+</file>
+
+<file path=word/footer2.xml><?xml version="1.0" encoding="utf-8"?>
+<w:ftr xmlns:wpc="http://schemas.microsoft.com/office/word/2010/wordprocessingCanvas" xmlns:cx="http://schemas.microsoft.com/office/drawing/2014/chartex" xmlns:cx1="http://schemas.microsoft.com/office/drawing/2015/9/8/chartex" xmlns:cx2="http://schemas.microsoft.com/office/drawing/2015/10/21/chartex" xmlns:cx3="http://schemas.microsoft.com/office/drawing/2016/5/9/chartex" xmlns:cx4="http://schemas.microsoft.com/office/drawing/2016/5/10/chartex" xmlns:cx5="http://schemas.microsoft.com/office/drawing/2016/5/11/chartex" xmlns:cx6="http://schemas.microsoft.com/office/drawing/2016/5/12/chartex" xmlns:cx7="http://schemas.microsoft.com/office/drawing/2016/5/13/chartex" xmlns:cx8="http://schemas.microsoft.com/office/drawing/2016/5/14/chartex" xmlns:mc="http://schemas.openxmlformats.org/markup-compatibility/2006" xmlns:aink="http://schemas.microsoft.com/office/drawing/2016/ink" xmlns:am3d="http://schemas.microsoft.com/office/drawing/2017/model3d" xmlns:o="urn:schemas-microsoft-com:office:office" xmlns:oel="http://schemas.microsoft.com/office/2019/extlst" xmlns:r="http://schemas.openxmlformats.org/officeDocument/2006/relationships" xmlns:m="http://schemas.openxmlformats.org/officeDocument/2006/math" xmlns:v="urn:schemas-microsoft-com:vml" xmlns:wp14="http://schemas.microsoft.com/office/word/2010/wordprocessingDrawing" xmlns:wp="http://schemas.openxmlformats.org/drawingml/2006/wordprocessingDrawing" xmlns:w10="urn:schemas-microsoft-com:office:word" xmlns:w="http://schemas.openxmlformats.org/wordprocessingml/2006/main" xmlns:w14="http://schemas.microsoft.com/office/word/2010/wordml" xmlns:w15="http://schemas.microsoft.com/office/word/2012/wordml" xmlns:w16cex="http://schemas.microsoft.com/office/word/2018/wordml/cex" xmlns:w16cid="http://schemas.microsoft.com/office/word/2016/wordml/cid" xmlns:w16="http://schemas.microsoft.com/office/word/2018/wordml" xmlns:w16sdtdh="http://schemas.microsoft.com/office/word/2020/wordml/sdtdatahash" xmlns:w16se="http://schemas.microsoft.com/office/word/2015/wordml/symex" xmlns:wpg="http://schemas.microsoft.com/office/word/2010/wordprocessingGroup" xmlns:wpi="http://schemas.microsoft.com/office/word/2010/wordprocessingInk" xmlns:wne="http://schemas.microsoft.com/office/word/2006/wordml" xmlns:wps="http://schemas.microsoft.com/office/word/2010/wordprocessingShape" mc:Ignorable="w14 w15 w16se w16cid w16 w16cex w16sdtdh wp14">
+  <w:p>
+    <w:pPr>
+      <w:pStyle w:val="Footer"/>
+    </w:pPr>
+  </w:p>
+</w:ftr>
+</file>
+
+<file path=word/footer3.xml><?xml version="1.0" encoding="utf-8"?>
+<w:ftr xmlns:wpc="http://schemas.microsoft.com/office/word/2010/wordprocessingCanvas" xmlns:cx="http://schemas.microsoft.com/office/drawing/2014/chartex" xmlns:cx1="http://schemas.microsoft.com/office/drawing/2015/9/8/chartex" xmlns:cx2="http://schemas.microsoft.com/office/drawing/2015/10/21/chartex" xmlns:cx3="http://schemas.microsoft.com/office/drawing/2016/5/9/chartex" xmlns:cx4="http://schemas.microsoft.com/office/drawing/2016/5/10/chartex" xmlns:cx5="http://schemas.microsoft.com/office/drawing/2016/5/11/chartex" xmlns:cx6="http://schemas.microsoft.com/office/drawing/2016/5/12/chartex" xmlns:cx7="http://schemas.microsoft.com/office/drawing/2016/5/13/chartex" xmlns:cx8="http://schemas.microsoft.com/office/drawing/2016/5/14/chartex" xmlns:mc="http://schemas.openxmlformats.org/markup-compatibility/2006" xmlns:aink="http://schemas.microsoft.com/office/drawing/2016/ink" xmlns:am3d="http://schemas.microsoft.com/office/drawing/2017/model3d" xmlns:o="urn:schemas-microsoft-com:office:office" xmlns:oel="http://schemas.microsoft.com/office/2019/extlst" xmlns:r="http://schemas.openxmlformats.org/officeDocument/2006/relationships" xmlns:m="http://schemas.openxmlformats.org/officeDocument/2006/math" xmlns:v="urn:schemas-microsoft-com:vml" xmlns:wp14="http://schemas.microsoft.com/office/word/2010/wordprocessingDrawing" xmlns:wp="http://schemas.openxmlformats.org/drawingml/2006/wordprocessingDrawing" xmlns:w10="urn:schemas-microsoft-com:office:word" xmlns:w="http://schemas.openxmlformats.org/wordprocessingml/2006/main" xmlns:w14="http://schemas.microsoft.com/office/word/2010/wordml" xmlns:w15="http://schemas.microsoft.com/office/word/2012/wordml" xmlns:w16cex="http://schemas.microsoft.com/office/word/2018/wordml/cex" xmlns:w16cid="http://schemas.microsoft.com/office/word/2016/wordml/cid" xmlns:w16="http://schemas.microsoft.com/office/word/2018/wordml" xmlns:w16sdtdh="http://schemas.microsoft.com/office/word/2020/wordml/sdtdatahash" xmlns:w16se="http://schemas.microsoft.com/office/word/2015/wordml/symex" xmlns:wpg="http://schemas.microsoft.com/office/word/2010/wordprocessingGroup" xmlns:wpi="http://schemas.microsoft.com/office/word/2010/wordprocessingInk" xmlns:wne="http://schemas.microsoft.com/office/word/2006/wordml" xmlns:wps="http://schemas.microsoft.com/office/word/2010/wordprocessingShape" mc:Ignorable="w14 w15 w16se w16cid w16 w16cex w16sdtdh wp14">
+  <w:p>
+    <w:pPr>
+      <w:pStyle w:val="Footer"/>
+    </w:pPr>
+  </w:p>
+</w:ftr>
+</file>
+
+<file path=word/footnotes.xml><?xml version="1.0" encoding="utf-8"?>
+<w:footnotes xmlns:wpc="http://schemas.microsoft.com/office/word/2010/wordprocessingCanvas" xmlns:cx="http://schemas.microsoft.com/office/drawing/2014/chartex" xmlns:cx1="http://schemas.microsoft.com/office/drawing/2015/9/8/chartex" xmlns:cx2="http://schemas.microsoft.com/office/drawing/2015/10/21/chartex" xmlns:cx3="http://schemas.microsoft.com/office/drawing/2016/5/9/chartex" xmlns:cx4="http://schemas.microsoft.com/office/drawing/2016/5/10/chartex" xmlns:cx5="http://schemas.microsoft.com/office/drawing/2016/5/11/chartex" xmlns:cx6="http://schemas.microsoft.com/office/drawing/2016/5/12/chartex" xmlns:cx7="http://schemas.microsoft.com/office/drawing/2016/5/13/chartex" xmlns:cx8="http://schemas.microsoft.com/office/drawing/2016/5/14/chartex" xmlns:mc="http://schemas.openxmlformats.org/markup-compatibility/2006" xmlns:aink="http://schemas.microsoft.com/office/drawing/2016/ink" xmlns:am3d="http://schemas.microsoft.com/office/drawing/2017/model3d" xmlns:o="urn:schemas-microsoft-com:office:office" xmlns:oel="http://schemas.microsoft.com/office/2019/extlst" xmlns:r="http://schemas.openxmlformats.org/officeDocument/2006/relationships" xmlns:m="http://schemas.openxmlformats.org/officeDocument/2006/math" xmlns:v="urn:schemas-microsoft-com:vml" xmlns:wp14="http://schemas.microsoft.com/office/word/2010/wordprocessingDrawing" xmlns:wp="http://schemas.openxmlformats.org/drawingml/2006/wordprocessingDrawing" xmlns:w10="urn:schemas-microsoft-com:office:word" xmlns:w="http://schemas.openxmlformats.org/wordprocessingml/2006/main" xmlns:w14="http://schemas.microsoft.com/office/word/2010/wordml" xmlns:w15="http://schemas.microsoft.com/office/word/2012/wordml" xmlns:w16cex="http://schemas.microsoft.com/office/word/2018/wordml/cex" xmlns:w16cid="http://schemas.microsoft.com/office/word/2016/wordml/cid" xmlns:w16="http://schemas.microsoft.com/office/word/2018/wordml" xmlns:w16sdtdh="http://schemas.microsoft.com/office/word/2020/wordml/sdtdatahash" xmlns:w16se="http://schemas.microsoft.com/office/word/2015/wordml/symex" xmlns:wpg="http://schemas.microsoft.com/office/word/2010/wordprocessingGroup" xmlns:wpi="http://schemas.microsoft.com/office/word/2010/wordprocessingInk" xmlns:wne="http://schemas.microsoft.com/office/word/2006/wordml" xmlns:wps="http://schemas.microsoft.com/office/word/2010/wordprocessingShape" mc:Ignorable="w14 w15 w16se w16cid w16 w16cex w16sdtdh wp14">
+  <w:footnote w:type="separator" w:id="-1">
+    <w:p>
+      <w:pPr>
+        <w:spacing w:line="240" w:lineRule="auto"/>
+      </w:pPr>
+      <w:r>
+        <w:separator/>
+      </w:r>
+    </w:p>
+  </w:footnote>
+  <w:footnote w:type="continuationSeparator" w:id="0">
+    <w:p>
+      <w:pPr>
+        <w:spacing w:line="240" w:lineRule="auto"/>
+      </w:pPr>
+      <w:r>
+        <w:continuationSeparator/>
+      </w:r>
+    </w:p>
+  </w:footnote>
+</w:footnotes>
+</file>
+
+<file path=word/header1.xml><?xml version="1.0" encoding="utf-8"?>
+<w:hdr xmlns:wpc="http://schemas.microsoft.com/office/word/2010/wordprocessingCanvas" xmlns:cx="http://schemas.microsoft.com/office/drawing/2014/chartex" xmlns:cx1="http://schemas.microsoft.com/office/drawing/2015/9/8/chartex" xmlns:cx2="http://schemas.microsoft.com/office/drawing/2015/10/21/chartex" xmlns:cx3="http://schemas.microsoft.com/office/drawing/2016/5/9/chartex" xmlns:cx4="http://schemas.microsoft.com/office/drawing/2016/5/10/chartex" xmlns:cx5="http://schemas.microsoft.com/office/drawing/2016/5/11/chartex" xmlns:cx6="http://schemas.microsoft.com/office/drawing/2016/5/12/chartex" xmlns:cx7="http://schemas.microsoft.com/office/drawing/2016/5/13/chartex" xmlns:cx8="http://schemas.microsoft.com/office/drawing/2016/5/14/chartex" xmlns:mc="http://schemas.openxmlformats.org/markup-compatibility/2006" xmlns:aink="http://schemas.microsoft.com/office/drawing/2016/ink" xmlns:am3d="http://schemas.microsoft.com/office/drawing/2017/model3d" xmlns:o="urn:schemas-microsoft-com:office:office" xmlns:oel="http://schemas.microsoft.com/office/2019/extlst" xmlns:r="http://schemas.openxmlformats.org/officeDocument/2006/relationships" xmlns:m="http://schemas.openxmlformats.org/officeDocument/2006/math" xmlns:v="urn:schemas-microsoft-com:vml" xmlns:wp14="http://schemas.microsoft.com/office/word/2010/wordprocessingDrawing" xmlns:wp="http://schemas.openxmlformats.org/drawingml/2006/wordprocessingDrawing" xmlns:w10="urn:schemas-microsoft-com:office:word" xmlns:w="http://schemas.openxmlformats.org/wordprocessingml/2006/main" xmlns:w14="http://schemas.microsoft.com/office/word/2010/wordml" xmlns:w15="http://schemas.microsoft.com/office/word/2012/wordml" xmlns:w16cex="http://schemas.microsoft.com/office/word/2018/wordml/cex" xmlns:w16cid="http://schemas.microsoft.com/office/word/2016/wordml/cid" xmlns:w16="http://schemas.microsoft.com/office/word/2018/wordml" xmlns:w16sdtdh="http://schemas.microsoft.com/office/word/2020/wordml/sdtdatahash" xmlns:w16se="http://schemas.microsoft.com/office/word/2015/wordml/symex" xmlns:wpg="http://schemas.microsoft.com/office/word/2010/wordprocessingGroup" xmlns:wpi="http://schemas.microsoft.com/office/word/2010/wordprocessingInk" xmlns:wne="http://schemas.microsoft.com/office/word/2006/wordml" xmlns:wps="http://schemas.microsoft.com/office/word/2010/wordprocessingShape" mc:Ignorable="w14 w15 w16se w16cid w16 w16cex w16sdtdh wp14">
+  <w:p>
+    <w:pPr>
+      <w:pStyle w:val="Header"/>
+    </w:pPr>
+  </w:p>
+</w:hdr>
+</file>
+
+<file path=word/header2.xml><?xml version="1.0" encoding="utf-8"?>
+<w:hdr xmlns:wpc="http://schemas.microsoft.com/office/word/2010/wordprocessingCanvas" xmlns:cx="http://schemas.microsoft.com/office/drawing/2014/chartex" xmlns:cx1="http://schemas.microsoft.com/office/drawing/2015/9/8/chartex" xmlns:cx2="http://schemas.microsoft.com/office/drawing/2015/10/21/chartex" xmlns:cx3="http://schemas.microsoft.com/office/drawing/2016/5/9/chartex" xmlns:cx4="http://schemas.microsoft.com/office/drawing/2016/5/10/chartex" xmlns:cx5="http://schemas.microsoft.com/office/drawing/2016/5/11/chartex" xmlns:cx6="http://schemas.microsoft.com/office/drawing/2016/5/12/chartex" xmlns:cx7="http://schemas.microsoft.com/office/drawing/2016/5/13/chartex" xmlns:cx8="http://schemas.microsoft.com/office/drawing/2016/5/14/chartex" xmlns:mc="http://schemas.openxmlformats.org/markup-compatibility/2006" xmlns:aink="http://schemas.microsoft.com/office/drawing/2016/ink" xmlns:am3d="http://schemas.microsoft.com/office/drawing/2017/model3d" xmlns:o="urn:schemas-microsoft-com:office:office" xmlns:oel="http://schemas.microsoft.com/office/2019/extlst" xmlns:r="http://schemas.openxmlformats.org/officeDocument/2006/relationships" xmlns:m="http://schemas.openxmlformats.org/officeDocument/2006/math" xmlns:v="urn:schemas-microsoft-com:vml" xmlns:wp14="http://schemas.microsoft.com/office/word/2010/wordprocessingDrawing" xmlns:wp="http://schemas.openxmlformats.org/drawingml/2006/wordprocessingDrawing" xmlns:w10="urn:schemas-microsoft-com:office:word" xmlns:w="http://schemas.openxmlformats.org/wordprocessingml/2006/main" xmlns:w14="http://schemas.microsoft.com/office/word/2010/wordml" xmlns:w15="http://schemas.microsoft.com/office/word/2012/wordml" xmlns:w16cex="http://schemas.microsoft.com/office/word/2018/wordml/cex" xmlns:w16cid="http://schemas.microsoft.com/office/word/2016/wordml/cid" xmlns:w16="http://schemas.microsoft.com/office/word/2018/wordml" xmlns:w16sdtdh="http://schemas.microsoft.com/office/word/2020/wordml/sdtdatahash" xmlns:w16se="http://schemas.microsoft.com/office/word/2015/wordml/symex" xmlns:wpg="http://schemas.microsoft.com/office/word/2010/wordprocessingGroup" xmlns:wpi="http://schemas.microsoft.com/office/word/2010/wordprocessingInk" xmlns:wne="http://schemas.microsoft.com/office/word/2006/wordml" xmlns:wps="http://schemas.microsoft.com/office/word/2010/wordprocessingShape" mc:Ignorable="w14 w15 w16se w16cid w16 w16cex w16sdtdh wp14">
+  <w:p>
+    <w:pPr>
+      <w:pStyle w:val="Header"/>
+    </w:pPr>
+  </w:p>
+</w:hdr>
+</file>
+
+<file path=word/header3.xml><?xml version="1.0" encoding="utf-8"?>
+<w:hdr xmlns:wpc="http://schemas.microsoft.com/office/word/2010/wordprocessingCanvas" xmlns:cx="http://schemas.microsoft.com/office/drawing/2014/chartex" xmlns:cx1="http://schemas.microsoft.com/office/drawing/2015/9/8/chartex" xmlns:cx2="http://schemas.microsoft.com/office/drawing/2015/10/21/chartex" xmlns:cx3="http://schemas.microsoft.com/office/drawing/2016/5/9/chartex" xmlns:cx4="http://schemas.microsoft.com/office/drawing/2016/5/10/chartex" xmlns:cx5="http://schemas.microsoft.com/office/drawing/2016/5/11/chartex" xmlns:cx6="http://schemas.microsoft.com/office/drawing/2016/5/12/chartex" xmlns:cx7="http://schemas.microsoft.com/office/drawing/2016/5/13/chartex" xmlns:cx8="http://schemas.microsoft.com/office/drawing/2016/5/14/chartex" xmlns:mc="http://schemas.openxmlformats.org/markup-compatibility/2006" xmlns:aink="http://schemas.microsoft.com/office/drawing/2016/ink" xmlns:am3d="http://schemas.microsoft.com/office/drawing/2017/model3d" xmlns:o="urn:schemas-microsoft-com:office:office" xmlns:oel="http://schemas.microsoft.com/office/2019/extlst" xmlns:r="http://schemas.openxmlformats.org/officeDocument/2006/relationships" xmlns:m="http://schemas.openxmlformats.org/officeDocument/2006/math" xmlns:v="urn:schemas-microsoft-com:vml" xmlns:wp14="http://schemas.microsoft.com/office/word/2010/wordprocessingDrawing" xmlns:wp="http://schemas.openxmlformats.org/drawingml/2006/wordprocessingDrawing" xmlns:w10="urn:schemas-microsoft-com:office:word" xmlns:w="http://schemas.openxmlformats.org/wordprocessingml/2006/main" xmlns:w14="http://schemas.microsoft.com/office/word/2010/wordml" xmlns:w15="http://schemas.microsoft.com/office/word/2012/wordml" xmlns:w16cex="http://schemas.microsoft.com/office/word/2018/wordml/cex" xmlns:w16cid="http://schemas.microsoft.com/office/word/2016/wordml/cid" xmlns:w16="http://schemas.microsoft.com/office/word/2018/wordml" xmlns:w16sdtdh="http://schemas.microsoft.com/office/word/2020/wordml/sdtdatahash" xmlns:w16se="http://schemas.microsoft.com/office/word/2015/wordml/symex" xmlns:wpg="http://schemas.microsoft.com/office/word/2010/wordprocessingGroup" xmlns:wpi="http://schemas.microsoft.com/office/word/2010/wordprocessingInk" xmlns:wne="http://schemas.microsoft.com/office/word/2006/wordml" xmlns:wps="http://schemas.microsoft.com/office/word/2010/wordprocessingShape" mc:Ignorable="w14 w15 w16se w16cid w16 w16cex w16sdtdh wp14">
+  <w:p>
+    <w:pPr>
+      <w:pStyle w:val="Header"/>
+    </w:pPr>
+  </w:p>
+</w:hdr>
+</file>
+
 <file path=word/numbering.xml><?xml version="1.0" encoding="utf-8"?>
 <w:numbering xmlns:wpc="http://schemas.microsoft.com/office/word/2010/wordprocessingCanvas" xmlns:cx="http://schemas.microsoft.com/office/drawing/2014/chartex" xmlns:cx1="http://schemas.microsoft.com/office/drawing/2015/9/8/chartex" xmlns:cx2="http://schemas.microsoft.com/office/drawing/2015/10/21/chartex" xmlns:cx3="http://schemas.microsoft.com/office/drawing/2016/5/9/chartex" xmlns:cx4="http://schemas.microsoft.com/office/drawing/2016/5/10/chartex" xmlns:cx5="http://schemas.microsoft.com/office/drawing/2016/5/11/chartex" xmlns:cx6="http://schemas.microsoft.com/office/drawing/2016/5/12/chartex" xmlns:cx7="http://schemas.microsoft.com/office/drawing/2016/5/13/chartex" xmlns:cx8="http://schemas.microsoft.com/office/drawing/2016/5/14/chartex" xmlns:mc="http://schemas.openxmlformats.org/markup-compatibility/2006" xmlns:aink="http://schemas.microsoft.com/office/drawing/2016/ink" xmlns:am3d="http://schemas.microsoft.com/office/drawing/2017/model3d" xmlns:o="urn:schemas-microsoft-com:office:office" xmlns:oel="http://schemas.microsoft.com/office/2019/extlst" xmlns:r="http://schemas.openxmlformats.org/officeDocument/2006/relationships" xmlns:m="http://schemas.openxmlformats.org/officeDocument/2006/math" xmlns:v="urn:schemas-microsoft-com:vml" xmlns:wp14="http://schemas.microsoft.com/office/word/2010/wordprocessingDrawing" xmlns:wp="http://schemas.openxmlformats.org/drawingml/2006/wordprocessingDrawing" xmlns:w10="urn:schemas-microsoft-com:office:word" xmlns:w="http://schemas.openxmlformats.org/wordprocessingml/2006/main" xmlns:w14="http://schemas.microsoft.com/office/word/2010/wordml" xmlns:w15="http://schemas.microsoft.com/office/word/2012/wordml" xmlns:w16cex="http://schemas.microsoft.com/office/word/2018/wordml/cex" xmlns:w16cid="http://schemas.microsoft.com/office/word/2016/wordml/cid" xmlns:w16="http://schemas.microsoft.com/office/word/2018/wordml" xmlns:w16sdtdh="http://schemas.microsoft.com/office/word/2020/wordml/sdtdatahash" xmlns:w16se="http://schemas.microsoft.com/office/word/2015/wordml/symex" xmlns:wpg="http://schemas.microsoft.com/office/word/2010/wordprocessingGroup" xmlns:wpi="http://schemas.microsoft.com/office/word/2010/wordprocessingInk" xmlns:wne="http://schemas.microsoft.com/office/word/2006/wordml" xmlns:wps="http://schemas.microsoft.com/office/word/2010/wordprocessingShape" mc:Ignorable="w14 w15 w16se w16cid w16 w16cex w16sdtdh wp14">
   <w:abstractNum w:abstractNumId="0" w15:restartNumberingAfterBreak="0">
+    <w:nsid w:val="103741BF"/>
+    <w:multiLevelType w:val="hybridMultilevel"/>
+    <w:tmpl w:val="BF04AEAA"/>
+    <w:lvl w:ilvl="0" w:tplc="C6C296EE">
+      <w:start w:val="2"/>
+      <w:numFmt w:val="decimal"/>
+      <w:lvlText w:val="%1."/>
+      <w:lvlJc w:val="left"/>
+      <w:pPr>
+        <w:ind w:left="360" w:hanging="360"/>
+      </w:pPr>
+      <w:rPr>
+        <w:rFonts w:hint="default"/>
+      </w:rPr>
+    </w:lvl>
+    <w:lvl w:ilvl="1" w:tplc="04090019">
+      <w:start w:val="1"/>
+      <w:numFmt w:val="lowerLetter"/>
+      <w:lvlText w:val="%2."/>
+      <w:lvlJc w:val="left"/>
+      <w:pPr>
+        <w:ind w:left="1080" w:hanging="360"/>
+      </w:pPr>
+    </w:lvl>
+    <w:lvl w:ilvl="2" w:tplc="0409001B">
+      <w:start w:val="1"/>
+      <w:numFmt w:val="lowerRoman"/>
+      <w:lvlText w:val="%3."/>
+      <w:lvlJc w:val="right"/>
+      <w:pPr>
+        <w:ind w:left="1800" w:hanging="180"/>
+      </w:pPr>
+    </w:lvl>
+    <w:lvl w:ilvl="3" w:tplc="0409000F" w:tentative="1">
+      <w:start w:val="1"/>
+      <w:numFmt w:val="decimal"/>
+      <w:lvlText w:val="%4."/>
+      <w:lvlJc w:val="left"/>
+      <w:pPr>
+        <w:ind w:left="2520" w:hanging="360"/>
+      </w:pPr>
+    </w:lvl>
+    <w:lvl w:ilvl="4" w:tplc="04090019" w:tentative="1">
+      <w:start w:val="1"/>
+      <w:numFmt w:val="lowerLetter"/>
+      <w:lvlText w:val="%5."/>
+      <w:lvlJc w:val="left"/>
+      <w:pPr>
+        <w:ind w:left="3240" w:hanging="360"/>
+      </w:pPr>
+    </w:lvl>
+    <w:lvl w:ilvl="5" w:tplc="0409001B" w:tentative="1">
+      <w:start w:val="1"/>
+      <w:numFmt w:val="lowerRoman"/>
+      <w:lvlText w:val="%6."/>
+      <w:lvlJc w:val="right"/>
+      <w:pPr>
+        <w:ind w:left="3960" w:hanging="180"/>
+      </w:pPr>
+    </w:lvl>
+    <w:lvl w:ilvl="6" w:tplc="0409000F" w:tentative="1">
+      <w:start w:val="1"/>
+      <w:numFmt w:val="decimal"/>
+      <w:lvlText w:val="%7."/>
+      <w:lvlJc w:val="left"/>
+      <w:pPr>
+        <w:ind w:left="4680" w:hanging="360"/>
+      </w:pPr>
+    </w:lvl>
+    <w:lvl w:ilvl="7" w:tplc="04090019" w:tentative="1">
+      <w:start w:val="1"/>
+      <w:numFmt w:val="lowerLetter"/>
+      <w:lvlText w:val="%8."/>
+      <w:lvlJc w:val="left"/>
+      <w:pPr>
+        <w:ind w:left="5400" w:hanging="360"/>
+      </w:pPr>
+    </w:lvl>
+    <w:lvl w:ilvl="8" w:tplc="0409001B" w:tentative="1">
+      <w:start w:val="1"/>
+      <w:numFmt w:val="lowerRoman"/>
+      <w:lvlText w:val="%9."/>
+      <w:lvlJc w:val="right"/>
+      <w:pPr>
+        <w:ind w:left="6120" w:hanging="180"/>
+      </w:pPr>
+    </w:lvl>
+  </w:abstractNum>
+  <w:abstractNum w:abstractNumId="1" w15:restartNumberingAfterBreak="0">
+    <w:nsid w:val="187166BB"/>
+    <w:multiLevelType w:val="hybridMultilevel"/>
+    <w:tmpl w:val="5FE66C5C"/>
+    <w:lvl w:ilvl="0" w:tplc="0409000F">
+      <w:start w:val="1"/>
+      <w:numFmt w:val="decimal"/>
+      <w:lvlText w:val="%1."/>
+      <w:lvlJc w:val="left"/>
+      <w:pPr>
+        <w:ind w:left="1080" w:hanging="360"/>
+      </w:pPr>
+    </w:lvl>
+    <w:lvl w:ilvl="1" w:tplc="04090019" w:tentative="1">
+      <w:start w:val="1"/>
+      <w:numFmt w:val="lowerLetter"/>
+      <w:lvlText w:val="%2."/>
+      <w:lvlJc w:val="left"/>
+      <w:pPr>
+        <w:ind w:left="1800" w:hanging="360"/>
+      </w:pPr>
+    </w:lvl>
+    <w:lvl w:ilvl="2" w:tplc="0409001B" w:tentative="1">
+      <w:start w:val="1"/>
+      <w:numFmt w:val="lowerRoman"/>
+      <w:lvlText w:val="%3."/>
+      <w:lvlJc w:val="right"/>
+      <w:pPr>
+        <w:ind w:left="2520" w:hanging="180"/>
+      </w:pPr>
+    </w:lvl>
+    <w:lvl w:ilvl="3" w:tplc="0409000F" w:tentative="1">
+      <w:start w:val="1"/>
+      <w:numFmt w:val="decimal"/>
+      <w:lvlText w:val="%4."/>
+      <w:lvlJc w:val="left"/>
+      <w:pPr>
+        <w:ind w:left="3240" w:hanging="360"/>
+      </w:pPr>
+    </w:lvl>
+    <w:lvl w:ilvl="4" w:tplc="04090019" w:tentative="1">
+      <w:start w:val="1"/>
+      <w:numFmt w:val="lowerLetter"/>
+      <w:lvlText w:val="%5."/>
+      <w:lvlJc w:val="left"/>
+      <w:pPr>
+        <w:ind w:left="3960" w:hanging="360"/>
+      </w:pPr>
+    </w:lvl>
+    <w:lvl w:ilvl="5" w:tplc="0409001B" w:tentative="1">
+      <w:start w:val="1"/>
+      <w:numFmt w:val="lowerRoman"/>
+      <w:lvlText w:val="%6."/>
+      <w:lvlJc w:val="right"/>
+      <w:pPr>
+        <w:ind w:left="4680" w:hanging="180"/>
+      </w:pPr>
+    </w:lvl>
+    <w:lvl w:ilvl="6" w:tplc="0409000F" w:tentative="1">
+      <w:start w:val="1"/>
+      <w:numFmt w:val="decimal"/>
+      <w:lvlText w:val="%7."/>
+      <w:lvlJc w:val="left"/>
+      <w:pPr>
+        <w:ind w:left="5400" w:hanging="360"/>
+      </w:pPr>
+    </w:lvl>
+    <w:lvl w:ilvl="7" w:tplc="04090019" w:tentative="1">
+      <w:start w:val="1"/>
+      <w:numFmt w:val="lowerLetter"/>
+      <w:lvlText w:val="%8."/>
+      <w:lvlJc w:val="left"/>
+      <w:pPr>
+        <w:ind w:left="6120" w:hanging="360"/>
+      </w:pPr>
+    </w:lvl>
+    <w:lvl w:ilvl="8" w:tplc="0409001B" w:tentative="1">
+      <w:start w:val="1"/>
+      <w:numFmt w:val="lowerRoman"/>
+      <w:lvlText w:val="%9."/>
+      <w:lvlJc w:val="right"/>
+      <w:pPr>
+        <w:ind w:left="6840" w:hanging="180"/>
+      </w:pPr>
+    </w:lvl>
+  </w:abstractNum>
+  <w:abstractNum w:abstractNumId="2" w15:restartNumberingAfterBreak="0">
     <w:nsid w:val="267043A3"/>
     <w:multiLevelType w:val="multilevel"/>
     <w:tmpl w:val="10ACF348"/>
@@ -1337,7 +2650,7 @@
       </w:rPr>
     </w:lvl>
   </w:abstractNum>
-  <w:abstractNum w:abstractNumId="1" w15:restartNumberingAfterBreak="0">
+  <w:abstractNum w:abstractNumId="3" w15:restartNumberingAfterBreak="0">
     <w:nsid w:val="49836511"/>
     <w:multiLevelType w:val="multilevel"/>
     <w:tmpl w:val="FFAC14E6"/>
@@ -1450,11 +2763,195 @@
       </w:rPr>
     </w:lvl>
   </w:abstractNum>
+  <w:abstractNum w:abstractNumId="4" w15:restartNumberingAfterBreak="0">
+    <w:nsid w:val="63DB1173"/>
+    <w:multiLevelType w:val="hybridMultilevel"/>
+    <w:tmpl w:val="B87CF6AE"/>
+    <w:lvl w:ilvl="0" w:tplc="0409000F">
+      <w:start w:val="1"/>
+      <w:numFmt w:val="decimal"/>
+      <w:lvlText w:val="%1."/>
+      <w:lvlJc w:val="left"/>
+      <w:pPr>
+        <w:ind w:left="1800" w:hanging="360"/>
+      </w:pPr>
+    </w:lvl>
+    <w:lvl w:ilvl="1" w:tplc="04090019">
+      <w:start w:val="1"/>
+      <w:numFmt w:val="lowerLetter"/>
+      <w:lvlText w:val="%2."/>
+      <w:lvlJc w:val="left"/>
+      <w:pPr>
+        <w:ind w:left="2520" w:hanging="360"/>
+      </w:pPr>
+    </w:lvl>
+    <w:lvl w:ilvl="2" w:tplc="0409001B">
+      <w:start w:val="1"/>
+      <w:numFmt w:val="lowerRoman"/>
+      <w:lvlText w:val="%3."/>
+      <w:lvlJc w:val="right"/>
+      <w:pPr>
+        <w:ind w:left="3240" w:hanging="180"/>
+      </w:pPr>
+    </w:lvl>
+    <w:lvl w:ilvl="3" w:tplc="0409000F">
+      <w:start w:val="1"/>
+      <w:numFmt w:val="decimal"/>
+      <w:lvlText w:val="%4."/>
+      <w:lvlJc w:val="left"/>
+      <w:pPr>
+        <w:ind w:left="3960" w:hanging="360"/>
+      </w:pPr>
+    </w:lvl>
+    <w:lvl w:ilvl="4" w:tplc="04090019" w:tentative="1">
+      <w:start w:val="1"/>
+      <w:numFmt w:val="lowerLetter"/>
+      <w:lvlText w:val="%5."/>
+      <w:lvlJc w:val="left"/>
+      <w:pPr>
+        <w:ind w:left="4680" w:hanging="360"/>
+      </w:pPr>
+    </w:lvl>
+    <w:lvl w:ilvl="5" w:tplc="0409001B" w:tentative="1">
+      <w:start w:val="1"/>
+      <w:numFmt w:val="lowerRoman"/>
+      <w:lvlText w:val="%6."/>
+      <w:lvlJc w:val="right"/>
+      <w:pPr>
+        <w:ind w:left="5400" w:hanging="180"/>
+      </w:pPr>
+    </w:lvl>
+    <w:lvl w:ilvl="6" w:tplc="0409000F" w:tentative="1">
+      <w:start w:val="1"/>
+      <w:numFmt w:val="decimal"/>
+      <w:lvlText w:val="%7."/>
+      <w:lvlJc w:val="left"/>
+      <w:pPr>
+        <w:ind w:left="6120" w:hanging="360"/>
+      </w:pPr>
+    </w:lvl>
+    <w:lvl w:ilvl="7" w:tplc="04090019" w:tentative="1">
+      <w:start w:val="1"/>
+      <w:numFmt w:val="lowerLetter"/>
+      <w:lvlText w:val="%8."/>
+      <w:lvlJc w:val="left"/>
+      <w:pPr>
+        <w:ind w:left="6840" w:hanging="360"/>
+      </w:pPr>
+    </w:lvl>
+    <w:lvl w:ilvl="8" w:tplc="0409001B" w:tentative="1">
+      <w:start w:val="1"/>
+      <w:numFmt w:val="lowerRoman"/>
+      <w:lvlText w:val="%9."/>
+      <w:lvlJc w:val="right"/>
+      <w:pPr>
+        <w:ind w:left="7560" w:hanging="180"/>
+      </w:pPr>
+    </w:lvl>
+  </w:abstractNum>
+  <w:abstractNum w:abstractNumId="5" w15:restartNumberingAfterBreak="0">
+    <w:nsid w:val="779F6DFF"/>
+    <w:multiLevelType w:val="hybridMultilevel"/>
+    <w:tmpl w:val="3C7CC0FC"/>
+    <w:lvl w:ilvl="0" w:tplc="0409000F">
+      <w:start w:val="1"/>
+      <w:numFmt w:val="decimal"/>
+      <w:lvlText w:val="%1."/>
+      <w:lvlJc w:val="left"/>
+      <w:pPr>
+        <w:ind w:left="1080" w:hanging="360"/>
+      </w:pPr>
+    </w:lvl>
+    <w:lvl w:ilvl="1" w:tplc="04090019" w:tentative="1">
+      <w:start w:val="1"/>
+      <w:numFmt w:val="lowerLetter"/>
+      <w:lvlText w:val="%2."/>
+      <w:lvlJc w:val="left"/>
+      <w:pPr>
+        <w:ind w:left="1800" w:hanging="360"/>
+      </w:pPr>
+    </w:lvl>
+    <w:lvl w:ilvl="2" w:tplc="0409001B" w:tentative="1">
+      <w:start w:val="1"/>
+      <w:numFmt w:val="lowerRoman"/>
+      <w:lvlText w:val="%3."/>
+      <w:lvlJc w:val="right"/>
+      <w:pPr>
+        <w:ind w:left="2520" w:hanging="180"/>
+      </w:pPr>
+    </w:lvl>
+    <w:lvl w:ilvl="3" w:tplc="0409000F" w:tentative="1">
+      <w:start w:val="1"/>
+      <w:numFmt w:val="decimal"/>
+      <w:lvlText w:val="%4."/>
+      <w:lvlJc w:val="left"/>
+      <w:pPr>
+        <w:ind w:left="3240" w:hanging="360"/>
+      </w:pPr>
+    </w:lvl>
+    <w:lvl w:ilvl="4" w:tplc="04090019" w:tentative="1">
+      <w:start w:val="1"/>
+      <w:numFmt w:val="lowerLetter"/>
+      <w:lvlText w:val="%5."/>
+      <w:lvlJc w:val="left"/>
+      <w:pPr>
+        <w:ind w:left="3960" w:hanging="360"/>
+      </w:pPr>
+    </w:lvl>
+    <w:lvl w:ilvl="5" w:tplc="0409001B" w:tentative="1">
+      <w:start w:val="1"/>
+      <w:numFmt w:val="lowerRoman"/>
+      <w:lvlText w:val="%6."/>
+      <w:lvlJc w:val="right"/>
+      <w:pPr>
+        <w:ind w:left="4680" w:hanging="180"/>
+      </w:pPr>
+    </w:lvl>
+    <w:lvl w:ilvl="6" w:tplc="0409000F" w:tentative="1">
+      <w:start w:val="1"/>
+      <w:numFmt w:val="decimal"/>
+      <w:lvlText w:val="%7."/>
+      <w:lvlJc w:val="left"/>
+      <w:pPr>
+        <w:ind w:left="5400" w:hanging="360"/>
+      </w:pPr>
+    </w:lvl>
+    <w:lvl w:ilvl="7" w:tplc="04090019" w:tentative="1">
+      <w:start w:val="1"/>
+      <w:numFmt w:val="lowerLetter"/>
+      <w:lvlText w:val="%8."/>
+      <w:lvlJc w:val="left"/>
+      <w:pPr>
+        <w:ind w:left="6120" w:hanging="360"/>
+      </w:pPr>
+    </w:lvl>
+    <w:lvl w:ilvl="8" w:tplc="0409001B" w:tentative="1">
+      <w:start w:val="1"/>
+      <w:numFmt w:val="lowerRoman"/>
+      <w:lvlText w:val="%9."/>
+      <w:lvlJc w:val="right"/>
+      <w:pPr>
+        <w:ind w:left="6840" w:hanging="180"/>
+      </w:pPr>
+    </w:lvl>
+  </w:abstractNum>
   <w:num w:numId="1" w16cid:durableId="194118195">
+    <w:abstractNumId w:val="3"/>
+  </w:num>
+  <w:num w:numId="2" w16cid:durableId="61950324">
+    <w:abstractNumId w:val="2"/>
+  </w:num>
+  <w:num w:numId="3" w16cid:durableId="190923996">
+    <w:abstractNumId w:val="0"/>
+  </w:num>
+  <w:num w:numId="4" w16cid:durableId="1776293407">
+    <w:abstractNumId w:val="4"/>
+  </w:num>
+  <w:num w:numId="5" w16cid:durableId="884609141">
     <w:abstractNumId w:val="1"/>
   </w:num>
-  <w:num w:numId="2" w16cid:durableId="61950324">
-    <w:abstractNumId w:val="0"/>
+  <w:num w:numId="6" w16cid:durableId="1695034857">
+    <w:abstractNumId w:val="5"/>
   </w:num>
 </w:numbering>
 </file>
@@ -2032,6 +3529,80 @@
       <w:szCs w:val="30"/>
     </w:rPr>
   </w:style>
+  <w:style w:type="table" w:styleId="TableGrid">
+    <w:name w:val="Table Grid"/>
+    <w:basedOn w:val="TableNormal"/>
+    <w:uiPriority w:val="39"/>
+    <w:rsid w:val="00236726"/>
+    <w:pPr>
+      <w:spacing w:line="240" w:lineRule="auto"/>
+    </w:pPr>
+    <w:tblPr>
+      <w:tblBorders>
+        <w:top w:val="single" w:sz="4" w:space="0" w:color="auto"/>
+        <w:left w:val="single" w:sz="4" w:space="0" w:color="auto"/>
+        <w:bottom w:val="single" w:sz="4" w:space="0" w:color="auto"/>
+        <w:right w:val="single" w:sz="4" w:space="0" w:color="auto"/>
+        <w:insideH w:val="single" w:sz="4" w:space="0" w:color="auto"/>
+        <w:insideV w:val="single" w:sz="4" w:space="0" w:color="auto"/>
+      </w:tblBorders>
+    </w:tblPr>
+  </w:style>
+  <w:style w:type="paragraph" w:styleId="ListParagraph">
+    <w:name w:val="List Paragraph"/>
+    <w:basedOn w:val="Normal"/>
+    <w:uiPriority w:val="34"/>
+    <w:qFormat/>
+    <w:rsid w:val="00F824D2"/>
+    <w:pPr>
+      <w:ind w:left="720"/>
+      <w:contextualSpacing/>
+    </w:pPr>
+  </w:style>
+  <w:style w:type="paragraph" w:styleId="Header">
+    <w:name w:val="header"/>
+    <w:basedOn w:val="Normal"/>
+    <w:link w:val="HeaderChar"/>
+    <w:uiPriority w:val="99"/>
+    <w:unhideWhenUsed/>
+    <w:rsid w:val="00A064D6"/>
+    <w:pPr>
+      <w:tabs>
+        <w:tab w:val="center" w:pos="4680"/>
+        <w:tab w:val="right" w:pos="9360"/>
+      </w:tabs>
+      <w:spacing w:line="240" w:lineRule="auto"/>
+    </w:pPr>
+  </w:style>
+  <w:style w:type="character" w:customStyle="1" w:styleId="HeaderChar">
+    <w:name w:val="Header Char"/>
+    <w:basedOn w:val="DefaultParagraphFont"/>
+    <w:link w:val="Header"/>
+    <w:uiPriority w:val="99"/>
+    <w:rsid w:val="00A064D6"/>
+  </w:style>
+  <w:style w:type="paragraph" w:styleId="Footer">
+    <w:name w:val="footer"/>
+    <w:basedOn w:val="Normal"/>
+    <w:link w:val="FooterChar"/>
+    <w:uiPriority w:val="99"/>
+    <w:unhideWhenUsed/>
+    <w:rsid w:val="00A064D6"/>
+    <w:pPr>
+      <w:tabs>
+        <w:tab w:val="center" w:pos="4680"/>
+        <w:tab w:val="right" w:pos="9360"/>
+      </w:tabs>
+      <w:spacing w:line="240" w:lineRule="auto"/>
+    </w:pPr>
+  </w:style>
+  <w:style w:type="character" w:customStyle="1" w:styleId="FooterChar">
+    <w:name w:val="Footer Char"/>
+    <w:basedOn w:val="DefaultParagraphFont"/>
+    <w:link w:val="Footer"/>
+    <w:uiPriority w:val="99"/>
+    <w:rsid w:val="00A064D6"/>
+  </w:style>
 </w:styles>
 </file>
 

</xml_diff>

<commit_message>
feat: finish hw1 init hw2
</commit_message>
<xml_diff>
--- a/hw1/HW1_report_template.docx
+++ b/hw1/HW1_report_template.docx
@@ -174,10 +174,10 @@
           <w:szCs w:val="24"/>
         </w:rPr>
         <w:drawing>
-          <wp:inline distT="0" distB="0" distL="0" distR="0" wp14:anchorId="436270D7" wp14:editId="04D0B0FA">
-            <wp:extent cx="5733415" cy="350520"/>
-            <wp:effectExtent l="0" t="0" r="635" b="0"/>
-            <wp:docPr id="1164350162" name="Picture 1" descr="A screenshot of a computer&#10;&#10;Description automatically generated"/>
+          <wp:inline distT="0" distB="0" distL="0" distR="0" wp14:anchorId="312820D2" wp14:editId="75B5775D">
+            <wp:extent cx="5733415" cy="352425"/>
+            <wp:effectExtent l="0" t="0" r="635" b="9525"/>
+            <wp:docPr id="1159763337" name="Picture 1" descr="A screenshot of a computer&#10;&#10;Description automatically generated"/>
             <wp:cNvGraphicFramePr>
               <a:graphicFrameLocks xmlns:a="http://schemas.openxmlformats.org/drawingml/2006/main" noChangeAspect="1"/>
             </wp:cNvGraphicFramePr>
@@ -185,18 +185,18 @@
               <a:graphicData uri="http://schemas.openxmlformats.org/drawingml/2006/picture">
                 <pic:pic xmlns:pic="http://schemas.openxmlformats.org/drawingml/2006/picture">
                   <pic:nvPicPr>
-                    <pic:cNvPr id="1164350162" name="Picture 1" descr="A screenshot of a computer&#10;&#10;Description automatically generated"/>
+                    <pic:cNvPr id="1159763337" name="Picture 1" descr="A screenshot of a computer&#10;&#10;Description automatically generated"/>
                     <pic:cNvPicPr/>
                   </pic:nvPicPr>
                   <pic:blipFill rotWithShape="1">
                     <a:blip r:embed="rId7"/>
-                    <a:srcRect b="56706"/>
+                    <a:srcRect b="54170"/>
                     <a:stretch/>
                   </pic:blipFill>
                   <pic:spPr bwMode="auto">
                     <a:xfrm>
                       <a:off x="0" y="0"/>
-                      <a:ext cx="5733415" cy="350520"/>
+                      <a:ext cx="5733415" cy="352425"/>
                     </a:xfrm>
                     <a:prstGeom prst="rect">
                       <a:avLst/>
@@ -288,10 +288,10 @@
           <w:szCs w:val="24"/>
         </w:rPr>
         <w:drawing>
-          <wp:inline distT="0" distB="0" distL="0" distR="0" wp14:anchorId="639B4674" wp14:editId="005BC870">
-            <wp:extent cx="5733415" cy="231140"/>
+          <wp:inline distT="0" distB="0" distL="0" distR="0" wp14:anchorId="3575CEF7" wp14:editId="78973388">
+            <wp:extent cx="5733415" cy="267335"/>
             <wp:effectExtent l="0" t="0" r="635" b="0"/>
-            <wp:docPr id="50376230" name="Picture 1"/>
+            <wp:docPr id="370534043" name="Picture 1"/>
             <wp:cNvGraphicFramePr>
               <a:graphicFrameLocks xmlns:a="http://schemas.openxmlformats.org/drawingml/2006/main" noChangeAspect="1"/>
             </wp:cNvGraphicFramePr>
@@ -299,7 +299,7 @@
               <a:graphicData uri="http://schemas.openxmlformats.org/drawingml/2006/picture">
                 <pic:pic xmlns:pic="http://schemas.openxmlformats.org/drawingml/2006/picture">
                   <pic:nvPicPr>
-                    <pic:cNvPr id="50376230" name=""/>
+                    <pic:cNvPr id="370534043" name=""/>
                     <pic:cNvPicPr/>
                   </pic:nvPicPr>
                   <pic:blipFill>
@@ -311,7 +311,7 @@
                   <pic:spPr>
                     <a:xfrm>
                       <a:off x="0" y="0"/>
-                      <a:ext cx="5733415" cy="231140"/>
+                      <a:ext cx="5733415" cy="267335"/>
                     </a:xfrm>
                     <a:prstGeom prst="rect">
                       <a:avLst/>
@@ -364,10 +364,10 @@
           <w:szCs w:val="24"/>
         </w:rPr>
         <w:drawing>
-          <wp:inline distT="0" distB="0" distL="0" distR="0" wp14:anchorId="41DBC178" wp14:editId="18E7A0A8">
-            <wp:extent cx="5733415" cy="335280"/>
-            <wp:effectExtent l="0" t="0" r="635" b="7620"/>
-            <wp:docPr id="601645213" name="Picture 1" descr="A screenshot of a computer&#10;&#10;Description automatically generated"/>
+          <wp:inline distT="0" distB="0" distL="0" distR="0" wp14:anchorId="48281CE8" wp14:editId="0C5544B5">
+            <wp:extent cx="5733415" cy="323850"/>
+            <wp:effectExtent l="0" t="0" r="635" b="0"/>
+            <wp:docPr id="148763833" name="Picture 1" descr="A screenshot of a computer&#10;&#10;Description automatically generated"/>
             <wp:cNvGraphicFramePr>
               <a:graphicFrameLocks xmlns:a="http://schemas.openxmlformats.org/drawingml/2006/main" noChangeAspect="1"/>
             </wp:cNvGraphicFramePr>
@@ -375,18 +375,18 @@
               <a:graphicData uri="http://schemas.openxmlformats.org/drawingml/2006/picture">
                 <pic:pic xmlns:pic="http://schemas.openxmlformats.org/drawingml/2006/picture">
                   <pic:nvPicPr>
-                    <pic:cNvPr id="601645213" name="Picture 1" descr="A screenshot of a computer&#10;&#10;Description automatically generated"/>
+                    <pic:cNvPr id="148763833" name="Picture 1" descr="A screenshot of a computer&#10;&#10;Description automatically generated"/>
                     <pic:cNvPicPr/>
                   </pic:nvPicPr>
                   <pic:blipFill rotWithShape="1">
                     <a:blip r:embed="rId7"/>
-                    <a:srcRect t="41412" b="17176"/>
+                    <a:srcRect t="38398" b="19488"/>
                     <a:stretch/>
                   </pic:blipFill>
                   <pic:spPr bwMode="auto">
                     <a:xfrm>
                       <a:off x="0" y="0"/>
-                      <a:ext cx="5733415" cy="335280"/>
+                      <a:ext cx="5733415" cy="323850"/>
                     </a:xfrm>
                     <a:prstGeom prst="rect">
                       <a:avLst/>
@@ -447,10 +447,10 @@
           <w:szCs w:val="24"/>
         </w:rPr>
         <w:drawing>
-          <wp:inline distT="0" distB="0" distL="0" distR="0" wp14:anchorId="585429E1" wp14:editId="1BB1E298">
-            <wp:extent cx="4496029" cy="3802380"/>
-            <wp:effectExtent l="0" t="0" r="0" b="7620"/>
-            <wp:docPr id="240751524" name="Picture 1" descr="A graph with blue lines&#10;&#10;Description automatically generated"/>
+          <wp:inline distT="0" distB="0" distL="0" distR="0" wp14:anchorId="548DD254" wp14:editId="091C52D6">
+            <wp:extent cx="5281859" cy="4486275"/>
+            <wp:effectExtent l="0" t="0" r="0" b="0"/>
+            <wp:docPr id="211178861" name="Picture 1" descr="A graph on a computer screen&#10;&#10;Description automatically generated"/>
             <wp:cNvGraphicFramePr>
               <a:graphicFrameLocks xmlns:a="http://schemas.openxmlformats.org/drawingml/2006/main" noChangeAspect="1"/>
             </wp:cNvGraphicFramePr>
@@ -458,7 +458,7 @@
               <a:graphicData uri="http://schemas.openxmlformats.org/drawingml/2006/picture">
                 <pic:pic xmlns:pic="http://schemas.openxmlformats.org/drawingml/2006/picture">
                   <pic:nvPicPr>
-                    <pic:cNvPr id="240751524" name="Picture 1" descr="A graph with blue lines&#10;&#10;Description automatically generated"/>
+                    <pic:cNvPr id="211178861" name="Picture 1" descr="A graph on a computer screen&#10;&#10;Description automatically generated"/>
                     <pic:cNvPicPr/>
                   </pic:nvPicPr>
                   <pic:blipFill>
@@ -470,7 +470,7 @@
                   <pic:spPr>
                     <a:xfrm>
                       <a:off x="0" y="0"/>
-                      <a:ext cx="4503644" cy="3808820"/>
+                      <a:ext cx="5284393" cy="4488428"/>
                     </a:xfrm>
                     <a:prstGeom prst="rect">
                       <a:avLst/>
@@ -503,6 +503,7 @@
           <w:szCs w:val="24"/>
           <w:lang w:val="en-US"/>
         </w:rPr>
+        <w:lastRenderedPageBreak/>
         <w:t>(20%) Show your error rate between your closed-form solution and the gradient descent solution.</w:t>
       </w:r>
     </w:p>
@@ -523,10 +524,10 @@
           <w:szCs w:val="24"/>
         </w:rPr>
         <w:drawing>
-          <wp:inline distT="0" distB="0" distL="0" distR="0" wp14:anchorId="58F32DF2" wp14:editId="04369481">
-            <wp:extent cx="5653908" cy="160020"/>
-            <wp:effectExtent l="0" t="0" r="4445" b="0"/>
-            <wp:docPr id="890957024" name="Picture 890957024" descr="A screenshot of a computer&#10;&#10;Description automatically generated"/>
+          <wp:inline distT="0" distB="0" distL="0" distR="0" wp14:anchorId="42D90D61" wp14:editId="5229AC19">
+            <wp:extent cx="5733415" cy="159385"/>
+            <wp:effectExtent l="0" t="0" r="635" b="0"/>
+            <wp:docPr id="1465454239" name="Picture 1" descr="A screenshot of a computer&#10;&#10;Description automatically generated"/>
             <wp:cNvGraphicFramePr>
               <a:graphicFrameLocks xmlns:a="http://schemas.openxmlformats.org/drawingml/2006/main" noChangeAspect="1"/>
             </wp:cNvGraphicFramePr>
@@ -534,18 +535,18 @@
               <a:graphicData uri="http://schemas.openxmlformats.org/drawingml/2006/picture">
                 <pic:pic xmlns:pic="http://schemas.openxmlformats.org/drawingml/2006/picture">
                   <pic:nvPicPr>
-                    <pic:cNvPr id="601645213" name="Picture 1" descr="A screenshot of a computer&#10;&#10;Description automatically generated"/>
+                    <pic:cNvPr id="1465454239" name="Picture 1" descr="A screenshot of a computer&#10;&#10;Description automatically generated"/>
                     <pic:cNvPicPr/>
                   </pic:nvPicPr>
                   <pic:blipFill rotWithShape="1">
                     <a:blip r:embed="rId7"/>
-                    <a:srcRect l="-270" t="80996" r="270" b="-1039"/>
+                    <a:srcRect t="79273"/>
                     <a:stretch/>
                   </pic:blipFill>
                   <pic:spPr bwMode="auto">
                     <a:xfrm>
                       <a:off x="0" y="0"/>
-                      <a:ext cx="5733415" cy="162270"/>
+                      <a:ext cx="5733415" cy="159385"/>
                     </a:xfrm>
                     <a:prstGeom prst="rect">
                       <a:avLst/>
@@ -1126,24 +1127,24 @@
     </w:p>
     <w:p>
       <w:pPr>
-        <w:ind w:left="720"/>
-        <w:rPr>
-          <w:rFonts w:ascii="Times New Roman" w:hAnsi="Times New Roman" w:cs="Times New Roman"/>
-          <w:color w:val="666666"/>
-          <w:sz w:val="24"/>
-          <w:szCs w:val="24"/>
-          <w:lang w:val="en-US"/>
-        </w:rPr>
-      </w:pPr>
-      <w:r>
-        <w:rPr>
-          <w:rFonts w:ascii="Times New Roman" w:hAnsi="Times New Roman" w:cs="Times New Roman"/>
-          <w:color w:val="666666"/>
-          <w:sz w:val="24"/>
-          <w:szCs w:val="24"/>
-          <w:lang w:val="en-US"/>
-        </w:rPr>
-        <w:tab/>
+        <w:ind w:left="1440"/>
+        <w:rPr>
+          <w:rFonts w:ascii="Times New Roman" w:hAnsi="Times New Roman" w:cs="Times New Roman"/>
+          <w:color w:val="666666"/>
+          <w:sz w:val="24"/>
+          <w:szCs w:val="24"/>
+          <w:lang w:val="en-US"/>
+        </w:rPr>
+      </w:pPr>
+      <w:r>
+        <w:rPr>
+          <w:rFonts w:ascii="Times New Roman" w:hAnsi="Times New Roman" w:cs="Times New Roman"/>
+          <w:color w:val="666666"/>
+          <w:sz w:val="24"/>
+          <w:szCs w:val="24"/>
+          <w:lang w:val="en-US"/>
+        </w:rPr>
+        <w:t>I</w:t>
       </w:r>
       <w:r>
         <w:rPr>
@@ -1153,7 +1154,7 @@
           <w:szCs w:val="24"/>
           <w:lang w:val="en-US"/>
         </w:rPr>
-        <w:t>if learningn is too high, gradient descent may diverge instead of converge, and the weight and intercept we predict will be extremely high</w:t>
+        <w:t>f learning is too high, gradient descent may diverge instead of converge, and the weight and intercept we predict will be extremely high</w:t>
       </w:r>
     </w:p>
     <w:p>
@@ -1211,13 +1212,23 @@
       </w:pPr>
       <w:r>
         <w:rPr>
+          <w:rFonts w:ascii="Times New Roman" w:hAnsi="Times New Roman" w:cs="Times New Roman"/>
+          <w:color w:val="666666"/>
+          <w:sz w:val="24"/>
+          <w:szCs w:val="24"/>
+          <w:lang w:val="en-US"/>
+        </w:rPr>
+        <w:t>I</w:t>
+      </w:r>
+      <w:r>
+        <w:rPr>
           <w:rFonts w:ascii="Times New Roman" w:hAnsi="Times New Roman" w:cs="Times New Roman" w:hint="eastAsia"/>
           <w:color w:val="666666"/>
           <w:sz w:val="24"/>
           <w:szCs w:val="24"/>
           <w:lang w:val="en-US"/>
         </w:rPr>
-        <w:t>if learning rate is too small traing may end before we reach the convergence, or stuck in local minimum error rather than global minimum error so the weight and int</w:t>
+        <w:t>f learning rate is too small traing may end before we reach the convergence, or stuck in local minimum error rather than global minimum error so the weight and int</w:t>
       </w:r>
       <w:r>
         <w:rPr>
@@ -1237,7 +1248,17 @@
           <w:szCs w:val="24"/>
           <w:lang w:val="en-US"/>
         </w:rPr>
-        <w:t>rcept we get may not be the best</w:t>
+        <w:t xml:space="preserve">rcept we get may not be the </w:t>
+      </w:r>
+      <w:r>
+        <w:rPr>
+          <w:rFonts w:ascii="Times New Roman" w:hAnsi="Times New Roman" w:cs="Times New Roman"/>
+          <w:color w:val="666666"/>
+          <w:sz w:val="24"/>
+          <w:szCs w:val="24"/>
+          <w:lang w:val="en-US"/>
+        </w:rPr>
+        <w:t>best.</w:t>
       </w:r>
     </w:p>
     <w:p>
@@ -1263,13 +1284,33 @@
       </w:r>
       <w:r>
         <w:rPr>
+          <w:rFonts w:ascii="Times New Roman" w:hAnsi="Times New Roman" w:cs="Times New Roman"/>
+          <w:color w:val="666666"/>
+          <w:sz w:val="24"/>
+          <w:szCs w:val="24"/>
+          <w:lang w:val="en-US"/>
+        </w:rPr>
+        <w:t>Ill-Conditioned Loss Surfaces</w:t>
+      </w:r>
+      <w:r>
+        <w:rPr>
           <w:rFonts w:ascii="Times New Roman" w:hAnsi="Times New Roman" w:cs="Times New Roman" w:hint="eastAsia"/>
           <w:color w:val="666666"/>
           <w:sz w:val="24"/>
           <w:szCs w:val="24"/>
           <w:lang w:val="en-US"/>
         </w:rPr>
-        <w:t>Overfitting:</w:t>
+        <w:t>:</w:t>
+      </w:r>
+      <w:r>
+        <w:rPr>
+          <w:rFonts w:ascii="Times New Roman" w:hAnsi="Times New Roman" w:cs="Times New Roman"/>
+          <w:color w:val="666666"/>
+          <w:sz w:val="24"/>
+          <w:szCs w:val="24"/>
+          <w:lang w:val="en-US"/>
+        </w:rPr>
+        <w:t xml:space="preserve"> </w:t>
       </w:r>
     </w:p>
     <w:p>
@@ -1286,13 +1327,53 @@
       </w:pPr>
       <w:r>
         <w:rPr>
+          <w:rFonts w:ascii="Times New Roman" w:hAnsi="Times New Roman" w:cs="Times New Roman"/>
+          <w:color w:val="666666"/>
+          <w:sz w:val="24"/>
+          <w:szCs w:val="24"/>
+          <w:lang w:val="en-US"/>
+        </w:rPr>
+        <w:t xml:space="preserve">If </w:t>
+      </w:r>
+      <w:r>
+        <w:rPr>
+          <w:rFonts w:ascii="Times New Roman" w:hAnsi="Times New Roman" w:cs="Times New Roman"/>
+          <w:color w:val="666666"/>
+          <w:sz w:val="24"/>
+          <w:szCs w:val="24"/>
+          <w:lang w:val="en-US"/>
+        </w:rPr>
+        <w:t xml:space="preserve"> the loss function's contours can be elongated or skewed,</w:t>
+      </w:r>
+      <w:r>
+        <w:rPr>
+          <w:rFonts w:ascii="Times New Roman" w:hAnsi="Times New Roman" w:cs="Times New Roman"/>
+          <w:color w:val="666666"/>
+          <w:sz w:val="24"/>
+          <w:szCs w:val="24"/>
+          <w:lang w:val="en-US"/>
+        </w:rPr>
+        <w:t xml:space="preserve"> </w:t>
+      </w:r>
+      <w:r>
+        <w:rPr>
           <w:rFonts w:ascii="Times New Roman" w:hAnsi="Times New Roman" w:cs="Times New Roman" w:hint="eastAsia"/>
           <w:color w:val="666666"/>
           <w:sz w:val="24"/>
           <w:szCs w:val="24"/>
           <w:lang w:val="en-US"/>
         </w:rPr>
-        <w:t>if the training dataset is too small or the model become too complex, we will have the good performance in tarining set, but have bad performance in testing set.</w:t>
+        <w:t>It</w:t>
+      </w:r>
+      <w:r>
+        <w:rPr>
+          <w:rFonts w:ascii="Times New Roman" w:hAnsi="Times New Roman" w:cs="Times New Roman"/>
+          <w:color w:val="666666"/>
+          <w:sz w:val="24"/>
+          <w:szCs w:val="24"/>
+          <w:lang w:val="en-US"/>
+        </w:rPr>
+        <w:t xml:space="preserve"> is hard to find the optimal direction to minimize the loss efficiently. The gradient information may mislead the algorithm, causing it to take unnecessarily small steps or oscillate.</w:t>
       </w:r>
     </w:p>
     <w:p>
@@ -1336,7 +1417,17 @@
           <w:szCs w:val="24"/>
           <w:lang w:val="en-US"/>
         </w:rPr>
-        <w:t>(15%) Is mean square error (MSE) the optimal selection when modeling a simple linear regression model? Describe why MSE is effective for resolving most linear regression problems and list scenarios where MSE may be inappropriate for data modeling, proposing alternative loss functions suitable for linear regression modeling in those cases.</w:t>
+        <w:t>(15%) Is mean square error (MSE) the optimal selection when modeling a simple linear regression model? Describe why MSE is effective for resolving most linear regression probl</w:t>
+      </w:r>
+      <w:r>
+        <w:rPr>
+          <w:rFonts w:ascii="Times New Roman" w:eastAsia="Times New Roman" w:hAnsi="Times New Roman" w:cs="Times New Roman"/>
+          <w:sz w:val="24"/>
+          <w:szCs w:val="24"/>
+          <w:lang w:val="en-US"/>
+        </w:rPr>
+        <w:lastRenderedPageBreak/>
+        <w:t>ems and list scenarios where MSE may be inappropriate for data modeling, proposing alternative loss functions suitable for linear regression modeling in those cases.</w:t>
       </w:r>
     </w:p>
     <w:p>
@@ -1395,7 +1486,6 @@
           <w:szCs w:val="24"/>
           <w:lang w:val="en-US"/>
         </w:rPr>
-        <w:lastRenderedPageBreak/>
         <w:t>Averaging Errors: MSE will measures the average square error, this will punishing the larger error more. this will make the goal of minizing overall prediction errors.</w:t>
       </w:r>
     </w:p>
@@ -1487,7 +1577,8 @@
           <w:numId w:val="6"/>
         </w:numPr>
         <w:rPr>
-          <w:rFonts w:ascii="Times New Roman" w:eastAsia="Times New Roman" w:hAnsi="Times New Roman" w:cs="Times New Roman"/>
+          <w:rFonts w:ascii="Times New Roman" w:hAnsi="Times New Roman" w:cs="Times New Roman"/>
+          <w:color w:val="666666"/>
           <w:sz w:val="24"/>
           <w:szCs w:val="24"/>
           <w:lang w:val="en-US"/>
@@ -1496,6 +1587,7 @@
       <w:r>
         <w:rPr>
           <w:rFonts w:ascii="Times New Roman" w:hAnsi="Times New Roman" w:cs="Times New Roman" w:hint="eastAsia"/>
+          <w:color w:val="666666"/>
           <w:sz w:val="24"/>
           <w:szCs w:val="24"/>
           <w:lang w:val="en-US"/>
@@ -1508,6 +1600,7 @@
         <w:ind w:left="1440"/>
         <w:rPr>
           <w:rFonts w:ascii="Times New Roman" w:hAnsi="Times New Roman" w:cs="Times New Roman"/>
+          <w:color w:val="666666"/>
           <w:sz w:val="24"/>
           <w:szCs w:val="24"/>
           <w:lang w:val="en-US"/>
@@ -1516,6 +1609,7 @@
       <w:r>
         <w:rPr>
           <w:rFonts w:ascii="Times New Roman" w:hAnsi="Times New Roman" w:cs="Times New Roman" w:hint="eastAsia"/>
+          <w:color w:val="666666"/>
           <w:sz w:val="24"/>
           <w:szCs w:val="24"/>
           <w:lang w:val="en-US"/>
@@ -1525,6 +1619,7 @@
       <w:r>
         <w:rPr>
           <w:rFonts w:ascii="Times New Roman" w:hAnsi="Times New Roman" w:cs="Times New Roman"/>
+          <w:color w:val="666666"/>
           <w:sz w:val="24"/>
           <w:szCs w:val="24"/>
           <w:lang w:val="en-US"/>
@@ -1536,6 +1631,7 @@
       <w:pPr>
         <w:rPr>
           <w:rFonts w:ascii="Times New Roman" w:hAnsi="Times New Roman" w:cs="Times New Roman"/>
+          <w:color w:val="666666"/>
           <w:sz w:val="24"/>
           <w:szCs w:val="24"/>
           <w:lang w:val="en-US"/>
@@ -1562,6 +1658,7 @@
       <w:r>
         <w:rPr>
           <w:rFonts w:ascii="Times New Roman" w:hAnsi="Times New Roman" w:cs="Times New Roman" w:hint="eastAsia"/>
+          <w:color w:val="666666"/>
           <w:sz w:val="24"/>
           <w:szCs w:val="24"/>
           <w:lang w:val="en-US"/>
@@ -1571,6 +1668,7 @@
       <w:r>
         <w:rPr>
           <w:rFonts w:ascii="Times New Roman" w:hAnsi="Times New Roman" w:cs="Times New Roman" w:hint="eastAsia"/>
+          <w:color w:val="666666"/>
           <w:sz w:val="24"/>
           <w:szCs w:val="24"/>
           <w:lang w:val="en-US"/>
@@ -1580,6 +1678,7 @@
       <w:r>
         <w:rPr>
           <w:rFonts w:ascii="Times New Roman" w:hAnsi="Times New Roman" w:cs="Times New Roman" w:hint="eastAsia"/>
+          <w:color w:val="666666"/>
           <w:sz w:val="24"/>
           <w:szCs w:val="24"/>
           <w:lang w:val="en-US"/>
@@ -1591,56 +1690,203 @@
       <w:pPr>
         <w:ind w:left="1440"/>
         <w:rPr>
+          <w:rFonts w:ascii="Times New Roman" w:hAnsi="Times New Roman" w:cs="Times New Roman"/>
+          <w:color w:val="666666"/>
+          <w:sz w:val="24"/>
+          <w:szCs w:val="24"/>
+          <w:lang w:val="en-US"/>
+        </w:rPr>
+      </w:pPr>
+      <w:r>
+        <w:rPr>
           <w:rFonts w:ascii="Times New Roman" w:hAnsi="Times New Roman" w:cs="Times New Roman" w:hint="eastAsia"/>
-          <w:sz w:val="24"/>
-          <w:szCs w:val="24"/>
-          <w:lang w:val="en-US"/>
-        </w:rPr>
-      </w:pPr>
+          <w:color w:val="666666"/>
+          <w:sz w:val="24"/>
+          <w:szCs w:val="24"/>
+          <w:lang w:val="en-US"/>
+        </w:rPr>
+        <w:t xml:space="preserve">we can use Huberloss, </w:t>
+      </w:r>
+      <w:r>
+        <w:rPr>
+          <w:rFonts w:ascii="Times New Roman" w:hAnsi="Times New Roman" w:cs="Times New Roman"/>
+          <w:color w:val="666666"/>
+          <w:sz w:val="24"/>
+          <w:szCs w:val="24"/>
+          <w:lang w:val="en-US"/>
+        </w:rPr>
+        <w:t>Huber loss combine the benifit of mAE and MSE , if the di</w:t>
+      </w:r>
       <w:r>
         <w:rPr>
           <w:rFonts w:ascii="Times New Roman" w:hAnsi="Times New Roman" w:cs="Times New Roman" w:hint="eastAsia"/>
-          <w:sz w:val="24"/>
-          <w:szCs w:val="24"/>
-          <w:lang w:val="en-US"/>
-        </w:rPr>
-        <w:t xml:space="preserve">we can use Huberloss, </w:t>
-      </w:r>
-      <w:r>
-        <w:rPr>
-          <w:rFonts w:ascii="Times New Roman" w:hAnsi="Times New Roman" w:cs="Times New Roman"/>
-          <w:sz w:val="24"/>
-          <w:szCs w:val="24"/>
-          <w:lang w:val="en-US"/>
-        </w:rPr>
-        <w:t>Huber loss combine the benifit of mAE and MSE , if the di</w:t>
+          <w:color w:val="666666"/>
+          <w:sz w:val="24"/>
+          <w:szCs w:val="24"/>
+          <w:lang w:val="en-US"/>
+        </w:rPr>
+        <w:t>f</w:t>
+      </w:r>
+      <w:r>
+        <w:rPr>
+          <w:rFonts w:ascii="Times New Roman" w:hAnsi="Times New Roman" w:cs="Times New Roman"/>
+          <w:color w:val="666666"/>
+          <w:sz w:val="24"/>
+          <w:szCs w:val="24"/>
+          <w:lang w:val="en-US"/>
+        </w:rPr>
+        <w:t>ference  is small it will square the error</w:t>
       </w:r>
       <w:r>
         <w:rPr>
           <w:rFonts w:ascii="Times New Roman" w:hAnsi="Times New Roman" w:cs="Times New Roman" w:hint="eastAsia"/>
-          <w:sz w:val="24"/>
-          <w:szCs w:val="24"/>
-          <w:lang w:val="en-US"/>
-        </w:rPr>
-        <w:t>f</w:t>
-      </w:r>
-      <w:r>
-        <w:rPr>
-          <w:rFonts w:ascii="Times New Roman" w:hAnsi="Times New Roman" w:cs="Times New Roman"/>
-          <w:sz w:val="24"/>
-          <w:szCs w:val="24"/>
-          <w:lang w:val="en-US"/>
-        </w:rPr>
-        <w:t>ference  is small it will square the error</w:t>
-      </w:r>
-      <w:r>
-        <w:rPr>
-          <w:rFonts w:ascii="Times New Roman" w:hAnsi="Times New Roman" w:cs="Times New Roman" w:hint="eastAsia"/>
+          <w:color w:val="666666"/>
           <w:sz w:val="24"/>
           <w:szCs w:val="24"/>
           <w:lang w:val="en-US"/>
         </w:rPr>
         <w:t>, if the error is big it will take the absolute error of it, this will make model not that sensitive to outlier. So in this situation it will have better performance than MSE.</w:t>
+      </w:r>
+    </w:p>
+    <w:p>
+      <w:pPr>
+        <w:pStyle w:val="ListParagraph"/>
+        <w:numPr>
+          <w:ilvl w:val="0"/>
+          <w:numId w:val="6"/>
+        </w:numPr>
+        <w:rPr>
+          <w:rFonts w:ascii="Times New Roman" w:hAnsi="Times New Roman" w:cs="Times New Roman"/>
+          <w:color w:val="666666"/>
+          <w:sz w:val="24"/>
+          <w:szCs w:val="24"/>
+          <w:lang w:val="en-US"/>
+        </w:rPr>
+      </w:pPr>
+      <w:r>
+        <w:rPr>
+          <w:rFonts w:ascii="Times New Roman" w:hAnsi="Times New Roman" w:cs="Times New Roman"/>
+          <w:color w:val="666666"/>
+          <w:sz w:val="24"/>
+          <w:szCs w:val="24"/>
+          <w:lang w:val="en-US"/>
+        </w:rPr>
+        <w:t>Heteroscedasticity</w:t>
+      </w:r>
+    </w:p>
+    <w:p>
+      <w:pPr>
+        <w:pStyle w:val="ListParagraph"/>
+        <w:ind w:left="1440"/>
+        <w:rPr>
+          <w:rFonts w:ascii="Times New Roman" w:hAnsi="Times New Roman" w:cs="Times New Roman"/>
+          <w:color w:val="666666"/>
+          <w:sz w:val="24"/>
+          <w:szCs w:val="24"/>
+          <w:lang w:val="en-US"/>
+        </w:rPr>
+      </w:pPr>
+      <w:r>
+        <w:rPr>
+          <w:rFonts w:ascii="Times New Roman" w:hAnsi="Times New Roman" w:cs="Times New Roman"/>
+          <w:color w:val="666666"/>
+          <w:sz w:val="24"/>
+          <w:szCs w:val="24"/>
+          <w:lang w:val="en-US"/>
+        </w:rPr>
+        <w:t>If the variance of the errors is not constant across the range of predictor variables MSE may not be appropriate because it assumes constant variance. I</w:t>
+      </w:r>
+    </w:p>
+    <w:p>
+      <w:pPr>
+        <w:rPr>
+          <w:rFonts w:ascii="Times New Roman" w:hAnsi="Times New Roman" w:cs="Times New Roman"/>
+          <w:sz w:val="24"/>
+          <w:szCs w:val="24"/>
+          <w:lang w:val="en-US"/>
+        </w:rPr>
+      </w:pPr>
+      <w:r>
+        <w:rPr>
+          <w:rFonts w:ascii="Times New Roman" w:hAnsi="Times New Roman" w:cs="Times New Roman"/>
+          <w:sz w:val="24"/>
+          <w:szCs w:val="24"/>
+          <w:lang w:val="en-US"/>
+        </w:rPr>
+        <w:tab/>
+        <w:t xml:space="preserve">      </w:t>
+      </w:r>
+      <w:r>
+        <w:rPr>
+          <w:rFonts w:ascii="Times New Roman" w:hAnsi="Times New Roman" w:cs="Times New Roman"/>
+          <w:color w:val="666666"/>
+          <w:sz w:val="24"/>
+          <w:szCs w:val="24"/>
+          <w:lang w:val="en-US"/>
+        </w:rPr>
+        <w:t>Alternative loss function:</w:t>
+      </w:r>
+    </w:p>
+    <w:p>
+      <w:pPr>
+        <w:ind w:left="1440"/>
+        <w:rPr>
+          <w:rFonts w:ascii="Times New Roman" w:hAnsi="Times New Roman" w:cs="Times New Roman"/>
+          <w:color w:val="666666"/>
+          <w:sz w:val="24"/>
+          <w:szCs w:val="24"/>
+          <w:lang w:val="en-US"/>
+        </w:rPr>
+      </w:pPr>
+      <w:r>
+        <w:rPr>
+          <w:rFonts w:ascii="Times New Roman" w:hAnsi="Times New Roman" w:cs="Times New Roman"/>
+          <w:color w:val="666666"/>
+          <w:sz w:val="24"/>
+          <w:szCs w:val="24"/>
+          <w:lang w:val="en-US"/>
+        </w:rPr>
+        <w:t>We can use</w:t>
+      </w:r>
+      <w:r>
+        <w:rPr>
+          <w:rFonts w:ascii="Times New Roman" w:hAnsi="Times New Roman" w:cs="Times New Roman"/>
+          <w:color w:val="666666"/>
+          <w:sz w:val="24"/>
+          <w:szCs w:val="24"/>
+          <w:lang w:val="en-US"/>
+        </w:rPr>
+        <w:t xml:space="preserve"> </w:t>
+      </w:r>
+      <w:r>
+        <w:rPr>
+          <w:rFonts w:ascii="Times New Roman" w:hAnsi="Times New Roman" w:cs="Times New Roman"/>
+          <w:color w:val="666666"/>
+          <w:sz w:val="24"/>
+          <w:szCs w:val="24"/>
+          <w:lang w:val="en-US"/>
+        </w:rPr>
+        <w:t xml:space="preserve">Weighted MSE, </w:t>
+      </w:r>
+      <w:r>
+        <w:rPr>
+          <w:rFonts w:ascii="Times New Roman" w:hAnsi="Times New Roman" w:cs="Times New Roman"/>
+          <w:color w:val="666666"/>
+          <w:sz w:val="24"/>
+          <w:szCs w:val="24"/>
+          <w:lang w:val="en-US"/>
+        </w:rPr>
+        <w:t>a</w:t>
+      </w:r>
+      <w:r>
+        <w:rPr>
+          <w:rFonts w:ascii="Times New Roman" w:hAnsi="Times New Roman" w:cs="Times New Roman"/>
+          <w:color w:val="666666"/>
+          <w:sz w:val="24"/>
+          <w:szCs w:val="24"/>
+          <w:lang w:val="en-US"/>
+        </w:rPr>
+        <w:t>ssign different weights to different data points based on their estimated variances. This way, you can give more importance to data points with smaller variances.</w:t>
       </w:r>
     </w:p>
     <w:p>
@@ -1824,6 +2070,7 @@
           <w:szCs w:val="24"/>
           <w:lang w:val="en-US"/>
         </w:rPr>
+        <w:lastRenderedPageBreak/>
         <w:t xml:space="preserve">We know that </w:t>
       </w:r>
       <w:r>
@@ -1863,7 +2110,27 @@
           <w:szCs w:val="24"/>
           <w:lang w:val="en-US"/>
         </w:rPr>
-        <w:t xml:space="preserve">(5%) Discuss how the model’s performance may be affected when </w:t>
+        <w:t>(5%) Discuss how the model</w:t>
+      </w:r>
+      <w:proofErr w:type="gramStart"/>
+      <w:r>
+        <w:rPr>
+          <w:rFonts w:ascii="Times New Roman" w:eastAsia="Times New Roman" w:hAnsi="Times New Roman" w:cs="Times New Roman"/>
+          <w:sz w:val="24"/>
+          <w:szCs w:val="24"/>
+          <w:lang w:val="en-US"/>
+        </w:rPr>
+        <w:t>’</w:t>
+      </w:r>
+      <w:proofErr w:type="gramEnd"/>
+      <w:r>
+        <w:rPr>
+          <w:rFonts w:ascii="Times New Roman" w:eastAsia="Times New Roman" w:hAnsi="Times New Roman" w:cs="Times New Roman"/>
+          <w:sz w:val="24"/>
+          <w:szCs w:val="24"/>
+          <w:lang w:val="en-US"/>
+        </w:rPr>
+        <w:t xml:space="preserve">s performance may be affected when </w:t>
       </w:r>
       <w:r>
         <w:rPr>
@@ -1911,7 +2178,27 @@
           <w:szCs w:val="24"/>
           <w:lang w:val="en-US"/>
         </w:rPr>
-        <w:t xml:space="preserve">(5%) Discuss how the model’s performance may be affected when </w:t>
+        <w:t>(5%) Discuss how the model</w:t>
+      </w:r>
+      <w:proofErr w:type="gramStart"/>
+      <w:r>
+        <w:rPr>
+          <w:rFonts w:ascii="Times New Roman" w:eastAsia="Times New Roman" w:hAnsi="Times New Roman" w:cs="Times New Roman"/>
+          <w:sz w:val="24"/>
+          <w:szCs w:val="24"/>
+          <w:lang w:val="en-US"/>
+        </w:rPr>
+        <w:t>’</w:t>
+      </w:r>
+      <w:proofErr w:type="gramEnd"/>
+      <w:r>
+        <w:rPr>
+          <w:rFonts w:ascii="Times New Roman" w:eastAsia="Times New Roman" w:hAnsi="Times New Roman" w:cs="Times New Roman"/>
+          <w:sz w:val="24"/>
+          <w:szCs w:val="24"/>
+          <w:lang w:val="en-US"/>
+        </w:rPr>
+        <w:t xml:space="preserve">s performance may be affected when </w:t>
       </w:r>
       <w:r>
         <w:rPr>
@@ -2130,7 +2417,6 @@
           <w:szCs w:val="24"/>
           <w:lang w:val="en-US"/>
         </w:rPr>
-        <w:lastRenderedPageBreak/>
         <w:t>4.2.2:</w:t>
       </w:r>
       <w:r>
@@ -2231,7 +2517,27 @@
           <w:szCs w:val="24"/>
           <w:lang w:val="en-US"/>
         </w:rPr>
-        <w:t>, this may leed to underfitting because of the low error. Therwfore the model we train will be too simple, so unable to catch the relation between this data.</w:t>
+        <w:t>, this may leed to underfitting because of the low error. Ther</w:t>
+      </w:r>
+      <w:r>
+        <w:rPr>
+          <w:rFonts w:ascii="Times New Roman" w:hAnsi="Times New Roman" w:cs="Times New Roman" w:hint="eastAsia"/>
+          <w:color w:val="666666"/>
+          <w:sz w:val="24"/>
+          <w:szCs w:val="24"/>
+          <w:lang w:val="en-US"/>
+        </w:rPr>
+        <w:t>e</w:t>
+      </w:r>
+      <w:r>
+        <w:rPr>
+          <w:rFonts w:ascii="Times New Roman" w:hAnsi="Times New Roman" w:cs="Times New Roman" w:hint="eastAsia"/>
+          <w:color w:val="666666"/>
+          <w:sz w:val="24"/>
+          <w:szCs w:val="24"/>
+          <w:lang w:val="en-US"/>
+        </w:rPr>
+        <w:t>fore the model we train will be too simple, so unable to catch the relation between this data.</w:t>
       </w:r>
     </w:p>
     <w:sectPr>
@@ -2852,7 +3158,7 @@
   <w:abstractNum w:abstractNumId="5" w15:restartNumberingAfterBreak="0">
     <w:nsid w:val="779F6DFF"/>
     <w:multiLevelType w:val="hybridMultilevel"/>
-    <w:tmpl w:val="3C7CC0FC"/>
+    <w:tmpl w:val="FB3834D8"/>
     <w:lvl w:ilvl="0" w:tplc="0409000F">
       <w:start w:val="1"/>
       <w:numFmt w:val="decimal"/>
@@ -3603,6 +3909,17 @@
     <w:uiPriority w:val="99"/>
     <w:rsid w:val="00A064D6"/>
   </w:style>
+  <w:style w:type="character" w:styleId="Strong">
+    <w:name w:val="Strong"/>
+    <w:basedOn w:val="DefaultParagraphFont"/>
+    <w:uiPriority w:val="22"/>
+    <w:qFormat/>
+    <w:rsid w:val="00643B1A"/>
+    <w:rPr>
+      <w:b/>
+      <w:bCs/>
+    </w:rPr>
+  </w:style>
 </w:styles>
 </file>
 

</xml_diff>